<commit_message>
Updated manual to explain the v1.1 interface
</commit_message>
<xml_diff>
--- a/Documentation/Hofstadter - Manual.docx
+++ b/Documentation/Hofstadter - Manual.docx
@@ -663,16 +663,7 @@
           <w:szCs w:val="96"/>
         </w:rPr>
         <w:lastRenderedPageBreak/>
-        <w:t xml:space="preserve">User </w:t>
-      </w:r>
-      <w:bookmarkStart w:id="0" w:name="_GoBack"/>
-      <w:bookmarkEnd w:id="0"/>
-      <w:r>
-        <w:rPr>
-          <w:sz w:val="96"/>
-          <w:szCs w:val="96"/>
-        </w:rPr>
-        <w:t>Guide</w:t>
+        <w:t>User Guide</w:t>
       </w:r>
     </w:p>
     <w:p>
@@ -683,7 +674,13 @@
         <w:t>manual</w:t>
       </w:r>
       <w:r>
-        <w:t xml:space="preserve"> provides step-by-step guidance on how to generate set of Meta-Fibonacci Sequences using Hofstadter. It contains various details encountered during usage.</w:t>
+        <w:t xml:space="preserve"> provides step-by-step guidance on how to generate set</w:t>
+      </w:r>
+      <w:r>
+        <w:t>s</w:t>
+      </w:r>
+      <w:r>
+        <w:t xml:space="preserve"> of Meta-Fibonacci Sequences using Hofstadter. It contains various details encountered during usage.</w:t>
       </w:r>
     </w:p>
     <w:p/>
@@ -1731,6 +1728,8 @@
           <w:rFonts w:ascii="Courier New" w:hAnsi="Courier New" w:cs="Courier New"/>
         </w:rPr>
       </w:pPr>
+      <w:bookmarkStart w:id="0" w:name="_GoBack"/>
+      <w:bookmarkEnd w:id="0"/>
     </w:p>
     <w:p>
       <w:pPr>
@@ -2435,16 +2434,21 @@
       <w:pPr>
         <w:widowControl/>
       </w:pPr>
+    </w:p>
+    <w:p>
+      <w:pPr>
+        <w:widowControl/>
+      </w:pPr>
       <w:r>
         <w:rPr>
           <w:noProof/>
           <w:lang w:eastAsia="ja-JP"/>
         </w:rPr>
         <w:drawing>
-          <wp:inline distT="0" distB="0" distL="0" distR="0" wp14:anchorId="451F0214" wp14:editId="519F9102">
-            <wp:extent cx="5274310" cy="3689350"/>
+          <wp:inline distT="0" distB="0" distL="0" distR="0">
+            <wp:extent cx="5274310" cy="2896076"/>
             <wp:effectExtent l="0" t="0" r="0" b="0"/>
-            <wp:docPr id="8" name="Picture 8"/>
+            <wp:docPr id="1" name="Picture 1" descr="C:\Users\Robert Desktop\Desktop\2015-04-10 15_24_56-Configurations.png"/>
             <wp:cNvGraphicFramePr>
               <a:graphicFrameLocks xmlns:a="http://schemas.openxmlformats.org/drawingml/2006/main" noChangeAspect="1"/>
             </wp:cNvGraphicFramePr>
@@ -2452,8 +2456,10 @@
               <a:graphicData uri="http://schemas.openxmlformats.org/drawingml/2006/picture">
                 <pic:pic xmlns:pic="http://schemas.openxmlformats.org/drawingml/2006/picture">
                   <pic:nvPicPr>
-                    <pic:cNvPr id="0" name="Filter Page (Numbered).png"/>
-                    <pic:cNvPicPr/>
+                    <pic:cNvPr id="0" name="Picture 1" descr="C:\Users\Robert Desktop\Desktop\2015-04-10 15_24_56-Configurations.png"/>
+                    <pic:cNvPicPr>
+                      <a:picLocks noChangeAspect="1" noChangeArrowheads="1"/>
+                    </pic:cNvPicPr>
                   </pic:nvPicPr>
                   <pic:blipFill>
                     <a:blip r:embed="rId12">
@@ -2463,18 +2469,23 @@
                         </a:ext>
                       </a:extLst>
                     </a:blip>
+                    <a:srcRect/>
                     <a:stretch>
                       <a:fillRect/>
                     </a:stretch>
                   </pic:blipFill>
-                  <pic:spPr>
+                  <pic:spPr bwMode="auto">
                     <a:xfrm>
                       <a:off x="0" y="0"/>
-                      <a:ext cx="5274310" cy="3689350"/>
+                      <a:ext cx="5274310" cy="2896076"/>
                     </a:xfrm>
                     <a:prstGeom prst="rect">
                       <a:avLst/>
                     </a:prstGeom>
+                    <a:noFill/>
+                    <a:ln>
+                      <a:noFill/>
+                    </a:ln>
                   </pic:spPr>
                 </pic:pic>
               </a:graphicData>
@@ -2482,6 +2493,13 @@
           </wp:inline>
         </w:drawing>
       </w:r>
+    </w:p>
+    <w:p>
+      <w:pPr>
+        <w:pStyle w:val="ListParagraph"/>
+        <w:widowControl/>
+        <w:ind w:leftChars="0" w:left="720"/>
+      </w:pPr>
     </w:p>
     <w:p>
       <w:pPr>
@@ -3259,14 +3277,16 @@
       </w:pPr>
       <w:r>
         <w:rPr>
+          <w:b/>
+          <w:i/>
           <w:noProof/>
           <w:lang w:eastAsia="ja-JP"/>
         </w:rPr>
         <w:drawing>
-          <wp:inline distT="0" distB="0" distL="0" distR="0" wp14:anchorId="4CADFDD2" wp14:editId="49EF464B">
-            <wp:extent cx="3688267" cy="1295400"/>
-            <wp:effectExtent l="19050" t="0" r="7433" b="0"/>
-            <wp:docPr id="19" name="圖片 19"/>
+          <wp:inline distT="0" distB="0" distL="0" distR="0">
+            <wp:extent cx="5048250" cy="1400175"/>
+            <wp:effectExtent l="0" t="0" r="0" b="0"/>
+            <wp:docPr id="2" name="Picture 2" descr="C:\Users\Robert Desktop\Desktop\2015-04-10 15_36_52-Configurations.png"/>
             <wp:cNvGraphicFramePr>
               <a:graphicFrameLocks xmlns:a="http://schemas.openxmlformats.org/drawingml/2006/main" noChangeAspect="1"/>
             </wp:cNvGraphicFramePr>
@@ -3274,14 +3294,20 @@
               <a:graphicData uri="http://schemas.openxmlformats.org/drawingml/2006/picture">
                 <pic:pic xmlns:pic="http://schemas.openxmlformats.org/drawingml/2006/picture">
                   <pic:nvPicPr>
-                    <pic:cNvPr id="0" name="Picture 19"/>
+                    <pic:cNvPr id="0" name="Picture 2" descr="C:\Users\Robert Desktop\Desktop\2015-04-10 15_36_52-Configurations.png"/>
                     <pic:cNvPicPr>
                       <a:picLocks noChangeAspect="1" noChangeArrowheads="1"/>
                     </pic:cNvPicPr>
                   </pic:nvPicPr>
                   <pic:blipFill>
-                    <a:blip r:embed="rId15"/>
-                    <a:srcRect l="55261" t="12441" r="1033" b="67223"/>
+                    <a:blip r:embed="rId15">
+                      <a:extLst>
+                        <a:ext uri="{28A0092B-C50C-407E-A947-70E740481C1C}">
+                          <a14:useLocalDpi xmlns:a14="http://schemas.microsoft.com/office/drawing/2010/main" val="0"/>
+                        </a:ext>
+                      </a:extLst>
+                    </a:blip>
+                    <a:srcRect/>
                     <a:stretch>
                       <a:fillRect/>
                     </a:stretch>
@@ -3289,17 +3315,14 @@
                   <pic:spPr bwMode="auto">
                     <a:xfrm>
                       <a:off x="0" y="0"/>
-                      <a:ext cx="3688453" cy="1295465"/>
+                      <a:ext cx="5048250" cy="1400175"/>
                     </a:xfrm>
                     <a:prstGeom prst="rect">
                       <a:avLst/>
                     </a:prstGeom>
                     <a:noFill/>
-                    <a:ln w="9525">
+                    <a:ln>
                       <a:noFill/>
-                      <a:miter lim="800000"/>
-                      <a:headEnd/>
-                      <a:tailEnd/>
                     </a:ln>
                   </pic:spPr>
                 </pic:pic>
@@ -3457,7 +3480,13 @@
         </w:tabs>
       </w:pPr>
       <w:r>
-        <w:t>Users can define their own initial conditions, for any number of values.</w:t>
+        <w:t xml:space="preserve">Users can define their own initial conditions, for any number </w:t>
+      </w:r>
+      <w:r>
+        <w:t xml:space="preserve">and range </w:t>
+      </w:r>
+      <w:r>
+        <w:t>of values.</w:t>
       </w:r>
     </w:p>
     <w:p>
@@ -3468,7 +3497,38 @@
         </w:tabs>
       </w:pPr>
       <w:r>
-        <w:t>The number of initial conditions can be changed by either clicking on the arrows beside the number entry box, or by entering a value in it.</w:t>
+        <w:t xml:space="preserve">The </w:t>
+      </w:r>
+      <w:r>
+        <w:t xml:space="preserve">lowest initial condition index </w:t>
+      </w:r>
+      <w:r>
+        <w:t xml:space="preserve">can be changed by either clicking on the </w:t>
+      </w:r>
+      <w:r>
+        <w:t xml:space="preserve">left </w:t>
+      </w:r>
+      <w:proofErr w:type="spellStart"/>
+      <w:r>
+        <w:t>spinbox</w:t>
+      </w:r>
+      <w:proofErr w:type="spellEnd"/>
+      <w:r>
+        <w:t xml:space="preserve"> </w:t>
+      </w:r>
+      <w:r>
+        <w:t>or by entering a value in it.</w:t>
+      </w:r>
+      <w:r>
+        <w:t xml:space="preserve"> Similarly, the largest initial condition index with the right </w:t>
+      </w:r>
+      <w:proofErr w:type="spellStart"/>
+      <w:r>
+        <w:t>spinbox</w:t>
+      </w:r>
+      <w:proofErr w:type="spellEnd"/>
+      <w:r>
+        <w:t>.</w:t>
       </w:r>
     </w:p>
     <w:p>
@@ -3671,6 +3731,140 @@
         </w:rPr>
         <w:t>Please keep this in mind when using filters to restrict the output.</w:t>
       </w:r>
+    </w:p>
+    <w:p>
+      <w:pPr>
+        <w:rPr>
+          <w:b/>
+          <w:u w:val="single"/>
+        </w:rPr>
+      </w:pPr>
+    </w:p>
+    <w:p>
+      <w:pPr>
+        <w:widowControl/>
+        <w:rPr>
+          <w:b/>
+        </w:rPr>
+      </w:pPr>
+      <w:r>
+        <w:rPr>
+          <w:b/>
+        </w:rPr>
+        <w:br w:type="page"/>
+      </w:r>
+    </w:p>
+    <w:p>
+      <w:pPr>
+        <w:widowControl/>
+        <w:tabs>
+          <w:tab w:val="right" w:pos="8306"/>
+        </w:tabs>
+        <w:rPr>
+          <w:b/>
+        </w:rPr>
+      </w:pPr>
+      <w:r>
+        <w:rPr>
+          <w:b/>
+        </w:rPr>
+        <w:lastRenderedPageBreak/>
+        <w:t>Anchoring terms below the lowest IC</w:t>
+      </w:r>
+      <w:r>
+        <w:rPr>
+          <w:b/>
+        </w:rPr>
+        <w:t>:</w:t>
+      </w:r>
+    </w:p>
+    <w:p>
+      <w:pPr>
+        <w:widowControl/>
+        <w:tabs>
+          <w:tab w:val="right" w:pos="8306"/>
+        </w:tabs>
+      </w:pPr>
+      <w:r>
+        <w:t xml:space="preserve">Often times, you’ll be worried about an argument of R falling below the lowest IC index. The checkbox with the label “For n below the range of ICs, </w:t>
+      </w:r>
+      <w:proofErr w:type="gramStart"/>
+      <w:r>
+        <w:t>R(</w:t>
+      </w:r>
+      <w:proofErr w:type="gramEnd"/>
+      <w:r>
+        <w:t>n)=” will set the value to the user’s house.</w:t>
+      </w:r>
+    </w:p>
+    <w:p>
+      <w:pPr>
+        <w:widowControl/>
+        <w:tabs>
+          <w:tab w:val="right" w:pos="8306"/>
+        </w:tabs>
+      </w:pPr>
+    </w:p>
+    <w:p>
+      <w:pPr>
+        <w:widowControl/>
+        <w:tabs>
+          <w:tab w:val="right" w:pos="8306"/>
+        </w:tabs>
+        <w:rPr>
+          <w:u w:val="single"/>
+        </w:rPr>
+      </w:pPr>
+      <w:r>
+        <w:rPr>
+          <w:u w:val="single"/>
+        </w:rPr>
+        <w:t>Example</w:t>
+      </w:r>
+      <w:r>
+        <w:rPr>
+          <w:u w:val="single"/>
+        </w:rPr>
+        <w:t>:</w:t>
+      </w:r>
+    </w:p>
+    <w:p>
+      <w:pPr>
+        <w:widowControl/>
+        <w:tabs>
+          <w:tab w:val="right" w:pos="8306"/>
+        </w:tabs>
+      </w:pPr>
+      <w:r>
+        <w:t xml:space="preserve">Let </w:t>
+      </w:r>
+      <w:proofErr w:type="gramStart"/>
+      <w:r>
+        <w:t>R(</w:t>
+      </w:r>
+      <w:proofErr w:type="gramEnd"/>
+      <w:r>
+        <w:t xml:space="preserve">n) = R(n-7)+2, with R(1)=1 and R(2)=2. Suppose the user checks the box and sets the entry box to be 0. Then </w:t>
+      </w:r>
+      <w:proofErr w:type="gramStart"/>
+      <w:r>
+        <w:t>R(</w:t>
+      </w:r>
+      <w:proofErr w:type="gramEnd"/>
+      <w:r>
+        <w:t>3) = R(-4)+2 = 0 + 2 = 2. This is because the argument of R is -4 which is less than the lowest IC index with is 1. Therefore, the value is anchored to 0.</w:t>
+      </w:r>
+    </w:p>
+    <w:p>
+      <w:pPr>
+        <w:widowControl/>
+        <w:tabs>
+          <w:tab w:val="right" w:pos="8306"/>
+        </w:tabs>
+        <w:rPr>
+          <w:b/>
+        </w:rPr>
+      </w:pPr>
     </w:p>
     <w:p>
       <w:pPr>
@@ -5584,6 +5778,101 @@
     <w:p>
       <w:pPr>
         <w:rPr>
+          <w:b/>
+          <w:i/>
+          <w:sz w:val="32"/>
+          <w:szCs w:val="32"/>
+        </w:rPr>
+      </w:pPr>
+      <w:r>
+        <w:rPr>
+          <w:b/>
+          <w:i/>
+          <w:sz w:val="32"/>
+          <w:szCs w:val="32"/>
+        </w:rPr>
+        <w:t>1.1</w:t>
+      </w:r>
+    </w:p>
+    <w:p>
+      <w:pPr>
+        <w:pStyle w:val="ListParagraph"/>
+        <w:numPr>
+          <w:ilvl w:val="0"/>
+          <w:numId w:val="8"/>
+        </w:numPr>
+        <w:ind w:leftChars="0"/>
+        <w:rPr>
+          <w:szCs w:val="24"/>
+        </w:rPr>
+      </w:pPr>
+      <w:r>
+        <w:rPr>
+          <w:szCs w:val="24"/>
+        </w:rPr>
+        <w:t>Users can now choose what index at which to start their initial conditions.</w:t>
+      </w:r>
+    </w:p>
+    <w:p>
+      <w:pPr>
+        <w:pStyle w:val="ListParagraph"/>
+        <w:numPr>
+          <w:ilvl w:val="0"/>
+          <w:numId w:val="8"/>
+        </w:numPr>
+        <w:ind w:leftChars="0"/>
+        <w:rPr>
+          <w:szCs w:val="24"/>
+        </w:rPr>
+      </w:pPr>
+      <w:r>
+        <w:rPr>
+          <w:szCs w:val="24"/>
+        </w:rPr>
+        <w:t>Users can set negative values for initial conditions.</w:t>
+      </w:r>
+    </w:p>
+    <w:p>
+      <w:pPr>
+        <w:pStyle w:val="ListParagraph"/>
+        <w:numPr>
+          <w:ilvl w:val="0"/>
+          <w:numId w:val="8"/>
+        </w:numPr>
+        <w:ind w:leftChars="0"/>
+        <w:rPr>
+          <w:szCs w:val="24"/>
+        </w:rPr>
+      </w:pPr>
+      <w:r>
+        <w:rPr>
+          <w:szCs w:val="24"/>
+        </w:rPr>
+        <w:t>Users can now anchor values of R(n) if n is lower than the lowest initial condition index</w:t>
+      </w:r>
+    </w:p>
+    <w:p>
+      <w:pPr>
+        <w:pStyle w:val="ListParagraph"/>
+        <w:numPr>
+          <w:ilvl w:val="0"/>
+          <w:numId w:val="8"/>
+        </w:numPr>
+        <w:ind w:leftChars="0"/>
+        <w:rPr>
+          <w:szCs w:val="24"/>
+        </w:rPr>
+      </w:pPr>
+      <w:r>
+        <w:rPr>
+          <w:szCs w:val="24"/>
+        </w:rPr>
+        <w:t xml:space="preserve">Recursions are now computed roughly 15% faster </w:t>
+      </w:r>
+    </w:p>
+    <w:p>
+      <w:pPr>
+        <w:rPr>
           <w:szCs w:val="24"/>
         </w:rPr>
       </w:pPr>
@@ -5713,6 +6002,7 @@
     </w:p>
     <w:p>
       <w:pPr>
+        <w:widowControl/>
         <w:rPr>
           <w:b/>
           <w:i/>
@@ -5727,7 +6017,84 @@
           <w:sz w:val="32"/>
           <w:szCs w:val="32"/>
         </w:rPr>
+        <w:br w:type="page"/>
+      </w:r>
+    </w:p>
+    <w:p>
+      <w:pPr>
+        <w:rPr>
+          <w:b/>
+          <w:i/>
+          <w:sz w:val="32"/>
+          <w:szCs w:val="32"/>
+        </w:rPr>
+      </w:pPr>
+      <w:r>
+        <w:rPr>
+          <w:b/>
+          <w:i/>
+          <w:sz w:val="32"/>
+          <w:szCs w:val="32"/>
+        </w:rPr>
+        <w:lastRenderedPageBreak/>
         <w:t>Manual Change Log</w:t>
+      </w:r>
+    </w:p>
+    <w:p>
+      <w:pPr>
+        <w:rPr>
+          <w:b/>
+          <w:i/>
+          <w:sz w:val="32"/>
+          <w:szCs w:val="32"/>
+        </w:rPr>
+      </w:pPr>
+      <w:r>
+        <w:rPr>
+          <w:b/>
+          <w:i/>
+          <w:sz w:val="32"/>
+          <w:szCs w:val="32"/>
+        </w:rPr>
+        <w:t>1.1</w:t>
+      </w:r>
+    </w:p>
+    <w:p>
+      <w:pPr>
+        <w:pStyle w:val="ListParagraph"/>
+        <w:numPr>
+          <w:ilvl w:val="0"/>
+          <w:numId w:val="9"/>
+        </w:numPr>
+        <w:ind w:leftChars="0"/>
+        <w:rPr>
+          <w:szCs w:val="24"/>
+        </w:rPr>
+      </w:pPr>
+      <w:r>
+        <w:rPr>
+          <w:szCs w:val="24"/>
+        </w:rPr>
+        <w:t>Added information on anchoring values</w:t>
+      </w:r>
+    </w:p>
+    <w:p>
+      <w:pPr>
+        <w:pStyle w:val="ListParagraph"/>
+        <w:numPr>
+          <w:ilvl w:val="0"/>
+          <w:numId w:val="9"/>
+        </w:numPr>
+        <w:ind w:leftChars="0"/>
+        <w:rPr>
+          <w:szCs w:val="24"/>
+        </w:rPr>
+      </w:pPr>
+      <w:r>
+        <w:rPr>
+          <w:szCs w:val="24"/>
+        </w:rPr>
+        <w:t>Updated images displaying the layout of the Initial Conditions section in the Options page</w:t>
       </w:r>
     </w:p>
     <w:p>
@@ -6005,7 +6372,7 @@
         <w:rFonts w:asciiTheme="majorHAnsi" w:hAnsiTheme="majorHAnsi"/>
         <w:noProof/>
       </w:rPr>
-      <w:t>3</w:t>
+      <w:t>6</w:t>
     </w:r>
     <w:r>
       <w:rPr>
@@ -6134,6 +6501,232 @@
     </w:lvl>
   </w:abstractNum>
   <w:abstractNum w:abstractNumId="1">
+    <w:nsid w:val="1DEF02FA"/>
+    <w:multiLevelType w:val="hybridMultilevel"/>
+    <w:tmpl w:val="D9AC510E"/>
+    <w:lvl w:ilvl="0" w:tplc="04090001">
+      <w:start w:val="1"/>
+      <w:numFmt w:val="bullet"/>
+      <w:lvlText w:val=""/>
+      <w:lvlJc w:val="left"/>
+      <w:pPr>
+        <w:ind w:left="720" w:hanging="360"/>
+      </w:pPr>
+      <w:rPr>
+        <w:rFonts w:ascii="Symbol" w:hAnsi="Symbol" w:hint="default"/>
+      </w:rPr>
+    </w:lvl>
+    <w:lvl w:ilvl="1" w:tplc="04090003" w:tentative="1">
+      <w:start w:val="1"/>
+      <w:numFmt w:val="bullet"/>
+      <w:lvlText w:val="o"/>
+      <w:lvlJc w:val="left"/>
+      <w:pPr>
+        <w:ind w:left="1440" w:hanging="360"/>
+      </w:pPr>
+      <w:rPr>
+        <w:rFonts w:ascii="Courier New" w:hAnsi="Courier New" w:cs="Courier New" w:hint="default"/>
+      </w:rPr>
+    </w:lvl>
+    <w:lvl w:ilvl="2" w:tplc="04090005" w:tentative="1">
+      <w:start w:val="1"/>
+      <w:numFmt w:val="bullet"/>
+      <w:lvlText w:val=""/>
+      <w:lvlJc w:val="left"/>
+      <w:pPr>
+        <w:ind w:left="2160" w:hanging="360"/>
+      </w:pPr>
+      <w:rPr>
+        <w:rFonts w:ascii="Wingdings" w:hAnsi="Wingdings" w:hint="default"/>
+      </w:rPr>
+    </w:lvl>
+    <w:lvl w:ilvl="3" w:tplc="04090001" w:tentative="1">
+      <w:start w:val="1"/>
+      <w:numFmt w:val="bullet"/>
+      <w:lvlText w:val=""/>
+      <w:lvlJc w:val="left"/>
+      <w:pPr>
+        <w:ind w:left="2880" w:hanging="360"/>
+      </w:pPr>
+      <w:rPr>
+        <w:rFonts w:ascii="Symbol" w:hAnsi="Symbol" w:hint="default"/>
+      </w:rPr>
+    </w:lvl>
+    <w:lvl w:ilvl="4" w:tplc="04090003" w:tentative="1">
+      <w:start w:val="1"/>
+      <w:numFmt w:val="bullet"/>
+      <w:lvlText w:val="o"/>
+      <w:lvlJc w:val="left"/>
+      <w:pPr>
+        <w:ind w:left="3600" w:hanging="360"/>
+      </w:pPr>
+      <w:rPr>
+        <w:rFonts w:ascii="Courier New" w:hAnsi="Courier New" w:cs="Courier New" w:hint="default"/>
+      </w:rPr>
+    </w:lvl>
+    <w:lvl w:ilvl="5" w:tplc="04090005" w:tentative="1">
+      <w:start w:val="1"/>
+      <w:numFmt w:val="bullet"/>
+      <w:lvlText w:val=""/>
+      <w:lvlJc w:val="left"/>
+      <w:pPr>
+        <w:ind w:left="4320" w:hanging="360"/>
+      </w:pPr>
+      <w:rPr>
+        <w:rFonts w:ascii="Wingdings" w:hAnsi="Wingdings" w:hint="default"/>
+      </w:rPr>
+    </w:lvl>
+    <w:lvl w:ilvl="6" w:tplc="04090001" w:tentative="1">
+      <w:start w:val="1"/>
+      <w:numFmt w:val="bullet"/>
+      <w:lvlText w:val=""/>
+      <w:lvlJc w:val="left"/>
+      <w:pPr>
+        <w:ind w:left="5040" w:hanging="360"/>
+      </w:pPr>
+      <w:rPr>
+        <w:rFonts w:ascii="Symbol" w:hAnsi="Symbol" w:hint="default"/>
+      </w:rPr>
+    </w:lvl>
+    <w:lvl w:ilvl="7" w:tplc="04090003" w:tentative="1">
+      <w:start w:val="1"/>
+      <w:numFmt w:val="bullet"/>
+      <w:lvlText w:val="o"/>
+      <w:lvlJc w:val="left"/>
+      <w:pPr>
+        <w:ind w:left="5760" w:hanging="360"/>
+      </w:pPr>
+      <w:rPr>
+        <w:rFonts w:ascii="Courier New" w:hAnsi="Courier New" w:cs="Courier New" w:hint="default"/>
+      </w:rPr>
+    </w:lvl>
+    <w:lvl w:ilvl="8" w:tplc="04090005" w:tentative="1">
+      <w:start w:val="1"/>
+      <w:numFmt w:val="bullet"/>
+      <w:lvlText w:val=""/>
+      <w:lvlJc w:val="left"/>
+      <w:pPr>
+        <w:ind w:left="6480" w:hanging="360"/>
+      </w:pPr>
+      <w:rPr>
+        <w:rFonts w:ascii="Wingdings" w:hAnsi="Wingdings" w:hint="default"/>
+      </w:rPr>
+    </w:lvl>
+  </w:abstractNum>
+  <w:abstractNum w:abstractNumId="2">
+    <w:nsid w:val="2C3E7E57"/>
+    <w:multiLevelType w:val="hybridMultilevel"/>
+    <w:tmpl w:val="53765C2C"/>
+    <w:lvl w:ilvl="0" w:tplc="04090001">
+      <w:start w:val="1"/>
+      <w:numFmt w:val="bullet"/>
+      <w:lvlText w:val=""/>
+      <w:lvlJc w:val="left"/>
+      <w:pPr>
+        <w:ind w:left="720" w:hanging="360"/>
+      </w:pPr>
+      <w:rPr>
+        <w:rFonts w:ascii="Symbol" w:hAnsi="Symbol" w:hint="default"/>
+      </w:rPr>
+    </w:lvl>
+    <w:lvl w:ilvl="1" w:tplc="04090003" w:tentative="1">
+      <w:start w:val="1"/>
+      <w:numFmt w:val="bullet"/>
+      <w:lvlText w:val="o"/>
+      <w:lvlJc w:val="left"/>
+      <w:pPr>
+        <w:ind w:left="1440" w:hanging="360"/>
+      </w:pPr>
+      <w:rPr>
+        <w:rFonts w:ascii="Courier New" w:hAnsi="Courier New" w:cs="Courier New" w:hint="default"/>
+      </w:rPr>
+    </w:lvl>
+    <w:lvl w:ilvl="2" w:tplc="04090005" w:tentative="1">
+      <w:start w:val="1"/>
+      <w:numFmt w:val="bullet"/>
+      <w:lvlText w:val=""/>
+      <w:lvlJc w:val="left"/>
+      <w:pPr>
+        <w:ind w:left="2160" w:hanging="360"/>
+      </w:pPr>
+      <w:rPr>
+        <w:rFonts w:ascii="Wingdings" w:hAnsi="Wingdings" w:hint="default"/>
+      </w:rPr>
+    </w:lvl>
+    <w:lvl w:ilvl="3" w:tplc="04090001" w:tentative="1">
+      <w:start w:val="1"/>
+      <w:numFmt w:val="bullet"/>
+      <w:lvlText w:val=""/>
+      <w:lvlJc w:val="left"/>
+      <w:pPr>
+        <w:ind w:left="2880" w:hanging="360"/>
+      </w:pPr>
+      <w:rPr>
+        <w:rFonts w:ascii="Symbol" w:hAnsi="Symbol" w:hint="default"/>
+      </w:rPr>
+    </w:lvl>
+    <w:lvl w:ilvl="4" w:tplc="04090003" w:tentative="1">
+      <w:start w:val="1"/>
+      <w:numFmt w:val="bullet"/>
+      <w:lvlText w:val="o"/>
+      <w:lvlJc w:val="left"/>
+      <w:pPr>
+        <w:ind w:left="3600" w:hanging="360"/>
+      </w:pPr>
+      <w:rPr>
+        <w:rFonts w:ascii="Courier New" w:hAnsi="Courier New" w:cs="Courier New" w:hint="default"/>
+      </w:rPr>
+    </w:lvl>
+    <w:lvl w:ilvl="5" w:tplc="04090005" w:tentative="1">
+      <w:start w:val="1"/>
+      <w:numFmt w:val="bullet"/>
+      <w:lvlText w:val=""/>
+      <w:lvlJc w:val="left"/>
+      <w:pPr>
+        <w:ind w:left="4320" w:hanging="360"/>
+      </w:pPr>
+      <w:rPr>
+        <w:rFonts w:ascii="Wingdings" w:hAnsi="Wingdings" w:hint="default"/>
+      </w:rPr>
+    </w:lvl>
+    <w:lvl w:ilvl="6" w:tplc="04090001" w:tentative="1">
+      <w:start w:val="1"/>
+      <w:numFmt w:val="bullet"/>
+      <w:lvlText w:val=""/>
+      <w:lvlJc w:val="left"/>
+      <w:pPr>
+        <w:ind w:left="5040" w:hanging="360"/>
+      </w:pPr>
+      <w:rPr>
+        <w:rFonts w:ascii="Symbol" w:hAnsi="Symbol" w:hint="default"/>
+      </w:rPr>
+    </w:lvl>
+    <w:lvl w:ilvl="7" w:tplc="04090003" w:tentative="1">
+      <w:start w:val="1"/>
+      <w:numFmt w:val="bullet"/>
+      <w:lvlText w:val="o"/>
+      <w:lvlJc w:val="left"/>
+      <w:pPr>
+        <w:ind w:left="5760" w:hanging="360"/>
+      </w:pPr>
+      <w:rPr>
+        <w:rFonts w:ascii="Courier New" w:hAnsi="Courier New" w:cs="Courier New" w:hint="default"/>
+      </w:rPr>
+    </w:lvl>
+    <w:lvl w:ilvl="8" w:tplc="04090005" w:tentative="1">
+      <w:start w:val="1"/>
+      <w:numFmt w:val="bullet"/>
+      <w:lvlText w:val=""/>
+      <w:lvlJc w:val="left"/>
+      <w:pPr>
+        <w:ind w:left="6480" w:hanging="360"/>
+      </w:pPr>
+      <w:rPr>
+        <w:rFonts w:ascii="Wingdings" w:hAnsi="Wingdings" w:hint="default"/>
+      </w:rPr>
+    </w:lvl>
+  </w:abstractNum>
+  <w:abstractNum w:abstractNumId="3">
     <w:nsid w:val="2EDF569C"/>
     <w:multiLevelType w:val="hybridMultilevel"/>
     <w:tmpl w:val="A6AEE2E2"/>
@@ -6222,7 +6815,233 @@
       </w:pPr>
     </w:lvl>
   </w:abstractNum>
-  <w:abstractNum w:abstractNumId="2">
+  <w:abstractNum w:abstractNumId="4">
+    <w:nsid w:val="4259059B"/>
+    <w:multiLevelType w:val="hybridMultilevel"/>
+    <w:tmpl w:val="6898FF2C"/>
+    <w:lvl w:ilvl="0" w:tplc="04090001">
+      <w:start w:val="1"/>
+      <w:numFmt w:val="bullet"/>
+      <w:lvlText w:val=""/>
+      <w:lvlJc w:val="left"/>
+      <w:pPr>
+        <w:ind w:left="1440" w:hanging="360"/>
+      </w:pPr>
+      <w:rPr>
+        <w:rFonts w:ascii="Symbol" w:hAnsi="Symbol" w:hint="default"/>
+      </w:rPr>
+    </w:lvl>
+    <w:lvl w:ilvl="1" w:tplc="04090003" w:tentative="1">
+      <w:start w:val="1"/>
+      <w:numFmt w:val="bullet"/>
+      <w:lvlText w:val="o"/>
+      <w:lvlJc w:val="left"/>
+      <w:pPr>
+        <w:ind w:left="2160" w:hanging="360"/>
+      </w:pPr>
+      <w:rPr>
+        <w:rFonts w:ascii="Courier New" w:hAnsi="Courier New" w:cs="Courier New" w:hint="default"/>
+      </w:rPr>
+    </w:lvl>
+    <w:lvl w:ilvl="2" w:tplc="04090005" w:tentative="1">
+      <w:start w:val="1"/>
+      <w:numFmt w:val="bullet"/>
+      <w:lvlText w:val=""/>
+      <w:lvlJc w:val="left"/>
+      <w:pPr>
+        <w:ind w:left="2880" w:hanging="360"/>
+      </w:pPr>
+      <w:rPr>
+        <w:rFonts w:ascii="Wingdings" w:hAnsi="Wingdings" w:hint="default"/>
+      </w:rPr>
+    </w:lvl>
+    <w:lvl w:ilvl="3" w:tplc="04090001" w:tentative="1">
+      <w:start w:val="1"/>
+      <w:numFmt w:val="bullet"/>
+      <w:lvlText w:val=""/>
+      <w:lvlJc w:val="left"/>
+      <w:pPr>
+        <w:ind w:left="3600" w:hanging="360"/>
+      </w:pPr>
+      <w:rPr>
+        <w:rFonts w:ascii="Symbol" w:hAnsi="Symbol" w:hint="default"/>
+      </w:rPr>
+    </w:lvl>
+    <w:lvl w:ilvl="4" w:tplc="04090003" w:tentative="1">
+      <w:start w:val="1"/>
+      <w:numFmt w:val="bullet"/>
+      <w:lvlText w:val="o"/>
+      <w:lvlJc w:val="left"/>
+      <w:pPr>
+        <w:ind w:left="4320" w:hanging="360"/>
+      </w:pPr>
+      <w:rPr>
+        <w:rFonts w:ascii="Courier New" w:hAnsi="Courier New" w:cs="Courier New" w:hint="default"/>
+      </w:rPr>
+    </w:lvl>
+    <w:lvl w:ilvl="5" w:tplc="04090005" w:tentative="1">
+      <w:start w:val="1"/>
+      <w:numFmt w:val="bullet"/>
+      <w:lvlText w:val=""/>
+      <w:lvlJc w:val="left"/>
+      <w:pPr>
+        <w:ind w:left="5040" w:hanging="360"/>
+      </w:pPr>
+      <w:rPr>
+        <w:rFonts w:ascii="Wingdings" w:hAnsi="Wingdings" w:hint="default"/>
+      </w:rPr>
+    </w:lvl>
+    <w:lvl w:ilvl="6" w:tplc="04090001" w:tentative="1">
+      <w:start w:val="1"/>
+      <w:numFmt w:val="bullet"/>
+      <w:lvlText w:val=""/>
+      <w:lvlJc w:val="left"/>
+      <w:pPr>
+        <w:ind w:left="5760" w:hanging="360"/>
+      </w:pPr>
+      <w:rPr>
+        <w:rFonts w:ascii="Symbol" w:hAnsi="Symbol" w:hint="default"/>
+      </w:rPr>
+    </w:lvl>
+    <w:lvl w:ilvl="7" w:tplc="04090003" w:tentative="1">
+      <w:start w:val="1"/>
+      <w:numFmt w:val="bullet"/>
+      <w:lvlText w:val="o"/>
+      <w:lvlJc w:val="left"/>
+      <w:pPr>
+        <w:ind w:left="6480" w:hanging="360"/>
+      </w:pPr>
+      <w:rPr>
+        <w:rFonts w:ascii="Courier New" w:hAnsi="Courier New" w:cs="Courier New" w:hint="default"/>
+      </w:rPr>
+    </w:lvl>
+    <w:lvl w:ilvl="8" w:tplc="04090005" w:tentative="1">
+      <w:start w:val="1"/>
+      <w:numFmt w:val="bullet"/>
+      <w:lvlText w:val=""/>
+      <w:lvlJc w:val="left"/>
+      <w:pPr>
+        <w:ind w:left="7200" w:hanging="360"/>
+      </w:pPr>
+      <w:rPr>
+        <w:rFonts w:ascii="Wingdings" w:hAnsi="Wingdings" w:hint="default"/>
+      </w:rPr>
+    </w:lvl>
+  </w:abstractNum>
+  <w:abstractNum w:abstractNumId="5">
+    <w:nsid w:val="5C002548"/>
+    <w:multiLevelType w:val="hybridMultilevel"/>
+    <w:tmpl w:val="FA46F942"/>
+    <w:lvl w:ilvl="0" w:tplc="04090001">
+      <w:start w:val="1"/>
+      <w:numFmt w:val="bullet"/>
+      <w:lvlText w:val=""/>
+      <w:lvlJc w:val="left"/>
+      <w:pPr>
+        <w:ind w:left="720" w:hanging="360"/>
+      </w:pPr>
+      <w:rPr>
+        <w:rFonts w:ascii="Symbol" w:hAnsi="Symbol" w:hint="default"/>
+      </w:rPr>
+    </w:lvl>
+    <w:lvl w:ilvl="1" w:tplc="04090003" w:tentative="1">
+      <w:start w:val="1"/>
+      <w:numFmt w:val="bullet"/>
+      <w:lvlText w:val="o"/>
+      <w:lvlJc w:val="left"/>
+      <w:pPr>
+        <w:ind w:left="1440" w:hanging="360"/>
+      </w:pPr>
+      <w:rPr>
+        <w:rFonts w:ascii="Courier New" w:hAnsi="Courier New" w:cs="Courier New" w:hint="default"/>
+      </w:rPr>
+    </w:lvl>
+    <w:lvl w:ilvl="2" w:tplc="04090005" w:tentative="1">
+      <w:start w:val="1"/>
+      <w:numFmt w:val="bullet"/>
+      <w:lvlText w:val=""/>
+      <w:lvlJc w:val="left"/>
+      <w:pPr>
+        <w:ind w:left="2160" w:hanging="360"/>
+      </w:pPr>
+      <w:rPr>
+        <w:rFonts w:ascii="Wingdings" w:hAnsi="Wingdings" w:hint="default"/>
+      </w:rPr>
+    </w:lvl>
+    <w:lvl w:ilvl="3" w:tplc="04090001" w:tentative="1">
+      <w:start w:val="1"/>
+      <w:numFmt w:val="bullet"/>
+      <w:lvlText w:val=""/>
+      <w:lvlJc w:val="left"/>
+      <w:pPr>
+        <w:ind w:left="2880" w:hanging="360"/>
+      </w:pPr>
+      <w:rPr>
+        <w:rFonts w:ascii="Symbol" w:hAnsi="Symbol" w:hint="default"/>
+      </w:rPr>
+    </w:lvl>
+    <w:lvl w:ilvl="4" w:tplc="04090003" w:tentative="1">
+      <w:start w:val="1"/>
+      <w:numFmt w:val="bullet"/>
+      <w:lvlText w:val="o"/>
+      <w:lvlJc w:val="left"/>
+      <w:pPr>
+        <w:ind w:left="3600" w:hanging="360"/>
+      </w:pPr>
+      <w:rPr>
+        <w:rFonts w:ascii="Courier New" w:hAnsi="Courier New" w:cs="Courier New" w:hint="default"/>
+      </w:rPr>
+    </w:lvl>
+    <w:lvl w:ilvl="5" w:tplc="04090005" w:tentative="1">
+      <w:start w:val="1"/>
+      <w:numFmt w:val="bullet"/>
+      <w:lvlText w:val=""/>
+      <w:lvlJc w:val="left"/>
+      <w:pPr>
+        <w:ind w:left="4320" w:hanging="360"/>
+      </w:pPr>
+      <w:rPr>
+        <w:rFonts w:ascii="Wingdings" w:hAnsi="Wingdings" w:hint="default"/>
+      </w:rPr>
+    </w:lvl>
+    <w:lvl w:ilvl="6" w:tplc="04090001" w:tentative="1">
+      <w:start w:val="1"/>
+      <w:numFmt w:val="bullet"/>
+      <w:lvlText w:val=""/>
+      <w:lvlJc w:val="left"/>
+      <w:pPr>
+        <w:ind w:left="5040" w:hanging="360"/>
+      </w:pPr>
+      <w:rPr>
+        <w:rFonts w:ascii="Symbol" w:hAnsi="Symbol" w:hint="default"/>
+      </w:rPr>
+    </w:lvl>
+    <w:lvl w:ilvl="7" w:tplc="04090003" w:tentative="1">
+      <w:start w:val="1"/>
+      <w:numFmt w:val="bullet"/>
+      <w:lvlText w:val="o"/>
+      <w:lvlJc w:val="left"/>
+      <w:pPr>
+        <w:ind w:left="5760" w:hanging="360"/>
+      </w:pPr>
+      <w:rPr>
+        <w:rFonts w:ascii="Courier New" w:hAnsi="Courier New" w:cs="Courier New" w:hint="default"/>
+      </w:rPr>
+    </w:lvl>
+    <w:lvl w:ilvl="8" w:tplc="04090005" w:tentative="1">
+      <w:start w:val="1"/>
+      <w:numFmt w:val="bullet"/>
+      <w:lvlText w:val=""/>
+      <w:lvlJc w:val="left"/>
+      <w:pPr>
+        <w:ind w:left="6480" w:hanging="360"/>
+      </w:pPr>
+      <w:rPr>
+        <w:rFonts w:ascii="Wingdings" w:hAnsi="Wingdings" w:hint="default"/>
+      </w:rPr>
+    </w:lvl>
+  </w:abstractNum>
+  <w:abstractNum w:abstractNumId="6">
     <w:nsid w:val="62383A9B"/>
     <w:multiLevelType w:val="hybridMultilevel"/>
     <w:tmpl w:val="7EFCEFD0"/>
@@ -6334,7 +7153,7 @@
       </w:rPr>
     </w:lvl>
   </w:abstractNum>
-  <w:abstractNum w:abstractNumId="3">
+  <w:abstractNum w:abstractNumId="7">
     <w:nsid w:val="69286692"/>
     <w:multiLevelType w:val="hybridMultilevel"/>
     <w:tmpl w:val="926010A8"/>
@@ -6447,7 +7266,7 @@
       </w:rPr>
     </w:lvl>
   </w:abstractNum>
-  <w:abstractNum w:abstractNumId="4">
+  <w:abstractNum w:abstractNumId="8">
     <w:nsid w:val="74291F76"/>
     <w:multiLevelType w:val="hybridMultilevel"/>
     <w:tmpl w:val="033681A4"/>
@@ -6538,19 +7357,31 @@
     </w:lvl>
   </w:abstractNum>
   <w:num w:numId="1">
-    <w:abstractNumId w:val="2"/>
+    <w:abstractNumId w:val="6"/>
   </w:num>
   <w:num w:numId="2">
     <w:abstractNumId w:val="0"/>
   </w:num>
   <w:num w:numId="3">
+    <w:abstractNumId w:val="3"/>
+  </w:num>
+  <w:num w:numId="4">
+    <w:abstractNumId w:val="8"/>
+  </w:num>
+  <w:num w:numId="5">
+    <w:abstractNumId w:val="7"/>
+  </w:num>
+  <w:num w:numId="6">
     <w:abstractNumId w:val="1"/>
   </w:num>
-  <w:num w:numId="4">
+  <w:num w:numId="7">
     <w:abstractNumId w:val="4"/>
   </w:num>
-  <w:num w:numId="5">
-    <w:abstractNumId w:val="3"/>
+  <w:num w:numId="8">
+    <w:abstractNumId w:val="5"/>
+  </w:num>
+  <w:num w:numId="9">
+    <w:abstractNumId w:val="2"/>
   </w:num>
 </w:numbering>
 </file>
@@ -7402,7 +8233,7 @@
 </file>
 
 <file path=customXml/itemProps1.xml><?xml version="1.0" encoding="utf-8"?>
-<ds:datastoreItem xmlns:ds="http://schemas.openxmlformats.org/officeDocument/2006/customXml" ds:itemID="{8618A9E8-2FB7-4813-8B99-1C0815FE239D}">
+<ds:datastoreItem xmlns:ds="http://schemas.openxmlformats.org/officeDocument/2006/customXml" ds:itemID="{D8C2E8FB-A9D7-4FC2-9E52-148ED7EC8205}">
   <ds:schemaRefs>
     <ds:schemaRef ds:uri="http://schemas.openxmlformats.org/officeDocument/2006/bibliography"/>
   </ds:schemaRefs>

</xml_diff>

<commit_message>
Updated the manual for v1.1.1
</commit_message>
<xml_diff>
--- a/Documentation/Hofstadter - Manual.docx
+++ b/Documentation/Hofstadter - Manual.docx
@@ -49,7 +49,7 @@
       <w:r>
         <w:rPr>
           <w:noProof/>
-          <w:lang w:eastAsia="ja-JP"/>
+          <w:lang w:val="en-CA" w:eastAsia="en-CA"/>
         </w:rPr>
         <w:drawing>
           <wp:inline distT="0" distB="0" distL="0" distR="0">
@@ -147,6 +147,14 @@
           <w:sz w:val="72"/>
           <w:szCs w:val="72"/>
         </w:rPr>
+        <w:t>1.</w:t>
+      </w:r>
+      <w:r>
+        <w:rPr>
+          <w:rFonts w:ascii="Times New Roman" w:hAnsi="Times New Roman" w:cs="Times New Roman"/>
+          <w:sz w:val="72"/>
+          <w:szCs w:val="72"/>
+        </w:rPr>
         <w:t>1</w:t>
       </w:r>
     </w:p>
@@ -289,18 +297,8 @@
           <w:sz w:val="32"/>
           <w:szCs w:val="32"/>
         </w:rPr>
-        <w:t xml:space="preserve">Michael </w:t>
-      </w:r>
-      <w:proofErr w:type="spellStart"/>
-      <w:r>
-        <w:rPr>
-          <w:rFonts w:ascii="Times New Roman" w:hAnsi="Times New Roman" w:cs="Times New Roman"/>
-          <w:sz w:val="32"/>
-          <w:szCs w:val="32"/>
-        </w:rPr>
-        <w:t>Margel</w:t>
-      </w:r>
-      <w:proofErr w:type="spellEnd"/>
+        <w:t>Michael Margel</w:t>
+      </w:r>
     </w:p>
     <w:p>
       <w:pPr>
@@ -617,15 +615,7 @@
         <w:ind w:leftChars="0"/>
       </w:pPr>
       <w:r>
-        <w:t xml:space="preserve">Michael </w:t>
-      </w:r>
-      <w:proofErr w:type="spellStart"/>
-      <w:r>
-        <w:t>Margel</w:t>
-      </w:r>
-      <w:proofErr w:type="spellEnd"/>
-      <w:r>
-        <w:t xml:space="preserve"> at </w:t>
+        <w:t xml:space="preserve">Michael Margel at </w:t>
       </w:r>
       <w:hyperlink r:id="rId10" w:history="1">
         <w:r>
@@ -702,194 +692,479 @@
         <w:t>Contents</w:t>
       </w:r>
     </w:p>
-    <w:p>
-      <w:pPr>
-        <w:widowControl/>
-        <w:jc w:val="both"/>
-        <w:rPr>
-          <w:sz w:val="28"/>
-          <w:szCs w:val="28"/>
-        </w:rPr>
-      </w:pPr>
-      <w:r>
-        <w:rPr>
-          <w:sz w:val="28"/>
-          <w:szCs w:val="28"/>
-        </w:rPr>
-        <w:t>Selecting the Recursion</w:t>
-      </w:r>
-      <w:r>
-        <w:rPr>
-          <w:sz w:val="28"/>
-          <w:szCs w:val="28"/>
-        </w:rPr>
-        <w:t>.</w:t>
-      </w:r>
-      <w:r>
-        <w:rPr>
-          <w:sz w:val="28"/>
-          <w:szCs w:val="28"/>
-        </w:rPr>
-        <w:t>……………………………………………………………………….. 4</w:t>
-      </w:r>
-    </w:p>
-    <w:p>
-      <w:pPr>
-        <w:widowControl/>
-        <w:tabs>
-          <w:tab w:val="left" w:pos="480"/>
-          <w:tab w:val="left" w:pos="960"/>
-          <w:tab w:val="left" w:pos="1440"/>
-          <w:tab w:val="right" w:pos="8306"/>
-        </w:tabs>
-        <w:jc w:val="both"/>
-        <w:rPr>
-          <w:sz w:val="28"/>
-          <w:szCs w:val="28"/>
-        </w:rPr>
-      </w:pPr>
-      <w:r>
-        <w:rPr>
-          <w:sz w:val="28"/>
-          <w:szCs w:val="28"/>
-        </w:rPr>
-        <w:t>Parameters</w:t>
-      </w:r>
-      <w:r>
-        <w:rPr>
-          <w:sz w:val="28"/>
-          <w:szCs w:val="28"/>
-        </w:rPr>
-        <w:t>..</w:t>
-      </w:r>
-      <w:r>
-        <w:rPr>
-          <w:sz w:val="28"/>
-          <w:szCs w:val="28"/>
-        </w:rPr>
-        <w:t>…………………………………………………………………………………………. 8</w:t>
-      </w:r>
-    </w:p>
-    <w:p>
-      <w:pPr>
-        <w:widowControl/>
-        <w:jc w:val="both"/>
-        <w:rPr>
-          <w:sz w:val="28"/>
-          <w:szCs w:val="28"/>
-        </w:rPr>
-      </w:pPr>
-      <w:r>
-        <w:rPr>
-          <w:sz w:val="28"/>
-          <w:szCs w:val="28"/>
-        </w:rPr>
-        <w:t>Initial Conditions</w:t>
-      </w:r>
-      <w:r>
-        <w:rPr>
-          <w:sz w:val="28"/>
-          <w:szCs w:val="28"/>
-        </w:rPr>
-        <w:tab/>
-      </w:r>
-      <w:r>
-        <w:rPr>
-          <w:sz w:val="28"/>
-          <w:szCs w:val="28"/>
-        </w:rPr>
-        <w:t>..</w:t>
-      </w:r>
-      <w:r>
-        <w:rPr>
-          <w:sz w:val="28"/>
-          <w:szCs w:val="28"/>
-        </w:rPr>
-        <w:t>………………………………………………………………………………. 10</w:t>
-      </w:r>
-    </w:p>
-    <w:p>
-      <w:pPr>
-        <w:widowControl/>
-        <w:jc w:val="both"/>
-        <w:rPr>
-          <w:sz w:val="28"/>
-          <w:szCs w:val="28"/>
-        </w:rPr>
-      </w:pPr>
-      <w:r>
-        <w:rPr>
-          <w:sz w:val="28"/>
-          <w:szCs w:val="28"/>
-        </w:rPr>
-        <w:t xml:space="preserve">Filters.………………………………………………………………………………………………… 12 </w:t>
-      </w:r>
-    </w:p>
-    <w:p>
-      <w:pPr>
-        <w:widowControl/>
-        <w:jc w:val="both"/>
-        <w:rPr>
-          <w:sz w:val="28"/>
-          <w:szCs w:val="28"/>
-        </w:rPr>
-      </w:pPr>
-      <w:r>
-        <w:rPr>
-          <w:sz w:val="28"/>
-          <w:szCs w:val="28"/>
-        </w:rPr>
-        <w:t>Summary Options.……………………………………………………………………………… 14</w:t>
-      </w:r>
-    </w:p>
-    <w:p>
-      <w:pPr>
-        <w:widowControl/>
-        <w:jc w:val="both"/>
-        <w:rPr>
-          <w:sz w:val="28"/>
-          <w:szCs w:val="28"/>
-        </w:rPr>
-      </w:pPr>
-      <w:r>
-        <w:rPr>
-          <w:sz w:val="28"/>
-          <w:szCs w:val="28"/>
-        </w:rPr>
-        <w:t>Result Page ………………………………………………………………………………………… 16</w:t>
-      </w:r>
-    </w:p>
-    <w:p>
-      <w:pPr>
-        <w:widowControl/>
-        <w:jc w:val="both"/>
-        <w:rPr>
-          <w:sz w:val="28"/>
-          <w:szCs w:val="28"/>
-        </w:rPr>
-      </w:pPr>
-      <w:r>
-        <w:rPr>
-          <w:sz w:val="28"/>
-          <w:szCs w:val="28"/>
-        </w:rPr>
-        <w:t>Change Log …</w:t>
-      </w:r>
-      <w:r>
-        <w:rPr>
-          <w:sz w:val="28"/>
-          <w:szCs w:val="28"/>
-        </w:rPr>
-        <w:t>……………………………………………………………………………………… 19</w:t>
-      </w:r>
-      <w:r>
-        <w:rPr>
-          <w:sz w:val="28"/>
-          <w:szCs w:val="28"/>
-        </w:rPr>
-        <w:t xml:space="preserve"> </w:t>
-      </w:r>
-    </w:p>
+    <w:tbl>
+      <w:tblPr>
+        <w:tblStyle w:val="TableGrid"/>
+        <w:tblW w:w="0" w:type="auto"/>
+        <w:tblBorders>
+          <w:top w:val="none" w:sz="0" w:space="0" w:color="auto"/>
+          <w:left w:val="none" w:sz="0" w:space="0" w:color="auto"/>
+          <w:bottom w:val="none" w:sz="0" w:space="0" w:color="auto"/>
+          <w:right w:val="none" w:sz="0" w:space="0" w:color="auto"/>
+          <w:insideH w:val="none" w:sz="0" w:space="0" w:color="auto"/>
+          <w:insideV w:val="none" w:sz="0" w:space="0" w:color="auto"/>
+        </w:tblBorders>
+        <w:tblLook w:val="04A0" w:firstRow="1" w:lastRow="0" w:firstColumn="1" w:lastColumn="0" w:noHBand="0" w:noVBand="1"/>
+      </w:tblPr>
+      <w:tblGrid>
+        <w:gridCol w:w="7804"/>
+        <w:gridCol w:w="718"/>
+      </w:tblGrid>
+      <w:tr>
+        <w:tc>
+          <w:tcPr>
+            <w:tcW w:w="4261" w:type="dxa"/>
+          </w:tcPr>
+          <w:p>
+            <w:pPr>
+              <w:widowControl/>
+              <w:rPr>
+                <w:b/>
+                <w:sz w:val="28"/>
+                <w:szCs w:val="28"/>
+              </w:rPr>
+            </w:pPr>
+            <w:r>
+              <w:rPr>
+                <w:sz w:val="28"/>
+                <w:szCs w:val="28"/>
+              </w:rPr>
+              <w:t>Selecting the Recursion.</w:t>
+            </w:r>
+            <w:r>
+              <w:rPr>
+                <w:sz w:val="28"/>
+                <w:szCs w:val="28"/>
+              </w:rPr>
+              <w:t>…………………………</w:t>
+            </w:r>
+            <w:r>
+              <w:rPr>
+                <w:sz w:val="28"/>
+                <w:szCs w:val="28"/>
+              </w:rPr>
+              <w:t>.……………………………………..</w:t>
+            </w:r>
+          </w:p>
+        </w:tc>
+        <w:tc>
+          <w:tcPr>
+            <w:tcW w:w="4261" w:type="dxa"/>
+          </w:tcPr>
+          <w:p>
+            <w:pPr>
+              <w:widowControl/>
+              <w:jc w:val="right"/>
+              <w:rPr>
+                <w:sz w:val="28"/>
+                <w:szCs w:val="28"/>
+              </w:rPr>
+            </w:pPr>
+            <w:r>
+              <w:rPr>
+                <w:sz w:val="28"/>
+                <w:szCs w:val="28"/>
+              </w:rPr>
+              <w:t>4</w:t>
+            </w:r>
+          </w:p>
+        </w:tc>
+      </w:tr>
+      <w:tr>
+        <w:tc>
+          <w:tcPr>
+            <w:tcW w:w="4261" w:type="dxa"/>
+          </w:tcPr>
+          <w:p>
+            <w:pPr>
+              <w:widowControl/>
+              <w:rPr>
+                <w:b/>
+                <w:sz w:val="28"/>
+                <w:szCs w:val="28"/>
+              </w:rPr>
+            </w:pPr>
+            <w:r>
+              <w:rPr>
+                <w:sz w:val="28"/>
+                <w:szCs w:val="28"/>
+              </w:rPr>
+              <w:t>Parameters..………………………………………………………………………</w:t>
+            </w:r>
+            <w:r>
+              <w:rPr>
+                <w:sz w:val="28"/>
+                <w:szCs w:val="28"/>
+              </w:rPr>
+              <w:t>.....………</w:t>
+            </w:r>
+          </w:p>
+        </w:tc>
+        <w:tc>
+          <w:tcPr>
+            <w:tcW w:w="4261" w:type="dxa"/>
+          </w:tcPr>
+          <w:p>
+            <w:pPr>
+              <w:widowControl/>
+              <w:jc w:val="right"/>
+              <w:rPr>
+                <w:sz w:val="28"/>
+                <w:szCs w:val="28"/>
+              </w:rPr>
+            </w:pPr>
+            <w:r>
+              <w:rPr>
+                <w:sz w:val="28"/>
+                <w:szCs w:val="28"/>
+              </w:rPr>
+              <w:t>8</w:t>
+            </w:r>
+          </w:p>
+        </w:tc>
+      </w:tr>
+      <w:tr>
+        <w:tc>
+          <w:tcPr>
+            <w:tcW w:w="4261" w:type="dxa"/>
+          </w:tcPr>
+          <w:p>
+            <w:pPr>
+              <w:widowControl/>
+              <w:rPr>
+                <w:b/>
+                <w:sz w:val="28"/>
+                <w:szCs w:val="28"/>
+              </w:rPr>
+            </w:pPr>
+            <w:r>
+              <w:rPr>
+                <w:sz w:val="28"/>
+                <w:szCs w:val="28"/>
+              </w:rPr>
+              <w:t>Initial Conditions……………………………………………………………………………</w:t>
+            </w:r>
+          </w:p>
+        </w:tc>
+        <w:tc>
+          <w:tcPr>
+            <w:tcW w:w="4261" w:type="dxa"/>
+          </w:tcPr>
+          <w:p>
+            <w:pPr>
+              <w:widowControl/>
+              <w:jc w:val="right"/>
+              <w:rPr>
+                <w:sz w:val="28"/>
+                <w:szCs w:val="28"/>
+              </w:rPr>
+            </w:pPr>
+            <w:r>
+              <w:rPr>
+                <w:sz w:val="28"/>
+                <w:szCs w:val="28"/>
+              </w:rPr>
+              <w:t>10</w:t>
+            </w:r>
+          </w:p>
+        </w:tc>
+      </w:tr>
+      <w:tr>
+        <w:tc>
+          <w:tcPr>
+            <w:tcW w:w="4261" w:type="dxa"/>
+          </w:tcPr>
+          <w:p>
+            <w:pPr>
+              <w:widowControl/>
+              <w:rPr>
+                <w:b/>
+                <w:sz w:val="28"/>
+                <w:szCs w:val="28"/>
+              </w:rPr>
+            </w:pPr>
+            <w:r>
+              <w:rPr>
+                <w:sz w:val="28"/>
+                <w:szCs w:val="28"/>
+              </w:rPr>
+              <w:t>Filters.……………</w:t>
+            </w:r>
+            <w:r>
+              <w:rPr>
+                <w:sz w:val="28"/>
+                <w:szCs w:val="28"/>
+              </w:rPr>
+              <w:t>………………………………………………………………………………</w:t>
+            </w:r>
+          </w:p>
+        </w:tc>
+        <w:tc>
+          <w:tcPr>
+            <w:tcW w:w="4261" w:type="dxa"/>
+          </w:tcPr>
+          <w:p>
+            <w:pPr>
+              <w:widowControl/>
+              <w:jc w:val="right"/>
+              <w:rPr>
+                <w:sz w:val="28"/>
+                <w:szCs w:val="28"/>
+              </w:rPr>
+            </w:pPr>
+            <w:r>
+              <w:rPr>
+                <w:sz w:val="28"/>
+                <w:szCs w:val="28"/>
+              </w:rPr>
+              <w:t>13</w:t>
+            </w:r>
+          </w:p>
+        </w:tc>
+      </w:tr>
+      <w:tr>
+        <w:tc>
+          <w:tcPr>
+            <w:tcW w:w="4261" w:type="dxa"/>
+          </w:tcPr>
+          <w:p>
+            <w:pPr>
+              <w:widowControl/>
+              <w:rPr>
+                <w:b/>
+                <w:sz w:val="28"/>
+                <w:szCs w:val="28"/>
+              </w:rPr>
+            </w:pPr>
+            <w:r>
+              <w:rPr>
+                <w:sz w:val="28"/>
+                <w:szCs w:val="28"/>
+              </w:rPr>
+              <w:t>Summary Option</w:t>
+            </w:r>
+            <w:r>
+              <w:rPr>
+                <w:sz w:val="28"/>
+                <w:szCs w:val="28"/>
+              </w:rPr>
+              <w:t>s.…………………………………………………………………………</w:t>
+            </w:r>
+          </w:p>
+        </w:tc>
+        <w:tc>
+          <w:tcPr>
+            <w:tcW w:w="4261" w:type="dxa"/>
+          </w:tcPr>
+          <w:p>
+            <w:pPr>
+              <w:widowControl/>
+              <w:jc w:val="right"/>
+              <w:rPr>
+                <w:sz w:val="28"/>
+                <w:szCs w:val="28"/>
+              </w:rPr>
+            </w:pPr>
+            <w:r>
+              <w:rPr>
+                <w:sz w:val="28"/>
+                <w:szCs w:val="28"/>
+              </w:rPr>
+              <w:t>15</w:t>
+            </w:r>
+          </w:p>
+        </w:tc>
+      </w:tr>
+      <w:tr>
+        <w:trPr>
+          <w:trHeight w:val="285"/>
+        </w:trPr>
+        <w:tc>
+          <w:tcPr>
+            <w:tcW w:w="4261" w:type="dxa"/>
+          </w:tcPr>
+          <w:p>
+            <w:pPr>
+              <w:widowControl/>
+              <w:rPr>
+                <w:b/>
+                <w:sz w:val="28"/>
+                <w:szCs w:val="28"/>
+              </w:rPr>
+            </w:pPr>
+            <w:r>
+              <w:rPr>
+                <w:sz w:val="28"/>
+                <w:szCs w:val="28"/>
+              </w:rPr>
+              <w:t>Resu</w:t>
+            </w:r>
+            <w:r>
+              <w:rPr>
+                <w:sz w:val="28"/>
+                <w:szCs w:val="28"/>
+              </w:rPr>
+              <w:t>lt Page.</w:t>
+            </w:r>
+            <w:r>
+              <w:rPr>
+                <w:sz w:val="28"/>
+                <w:szCs w:val="28"/>
+              </w:rPr>
+              <w:t>…………………………………………………………</w:t>
+            </w:r>
+            <w:r>
+              <w:rPr>
+                <w:sz w:val="28"/>
+                <w:szCs w:val="28"/>
+              </w:rPr>
+              <w:t>…………………………</w:t>
+            </w:r>
+          </w:p>
+        </w:tc>
+        <w:tc>
+          <w:tcPr>
+            <w:tcW w:w="4261" w:type="dxa"/>
+          </w:tcPr>
+          <w:p>
+            <w:pPr>
+              <w:widowControl/>
+              <w:jc w:val="right"/>
+              <w:rPr>
+                <w:sz w:val="28"/>
+                <w:szCs w:val="28"/>
+              </w:rPr>
+            </w:pPr>
+            <w:r>
+              <w:rPr>
+                <w:sz w:val="28"/>
+                <w:szCs w:val="28"/>
+              </w:rPr>
+              <w:t>17</w:t>
+            </w:r>
+          </w:p>
+        </w:tc>
+      </w:tr>
+      <w:tr>
+        <w:tc>
+          <w:tcPr>
+            <w:tcW w:w="4261" w:type="dxa"/>
+          </w:tcPr>
+          <w:p>
+            <w:pPr>
+              <w:widowControl/>
+              <w:rPr>
+                <w:b/>
+                <w:sz w:val="28"/>
+                <w:szCs w:val="28"/>
+              </w:rPr>
+            </w:pPr>
+            <w:r>
+              <w:rPr>
+                <w:sz w:val="28"/>
+                <w:szCs w:val="28"/>
+              </w:rPr>
+              <w:t xml:space="preserve">Change </w:t>
+            </w:r>
+            <w:r>
+              <w:rPr>
+                <w:sz w:val="28"/>
+                <w:szCs w:val="28"/>
+              </w:rPr>
+              <w:t>Log.</w:t>
+            </w:r>
+            <w:r>
+              <w:rPr>
+                <w:sz w:val="28"/>
+                <w:szCs w:val="28"/>
+              </w:rPr>
+              <w:t>…</w:t>
+            </w:r>
+            <w:r>
+              <w:rPr>
+                <w:sz w:val="28"/>
+                <w:szCs w:val="28"/>
+              </w:rPr>
+              <w:t>……………………………………………………</w:t>
+            </w:r>
+            <w:r>
+              <w:rPr>
+                <w:sz w:val="28"/>
+                <w:szCs w:val="28"/>
+              </w:rPr>
+              <w:t>……………………………</w:t>
+            </w:r>
+          </w:p>
+        </w:tc>
+        <w:tc>
+          <w:tcPr>
+            <w:tcW w:w="4261" w:type="dxa"/>
+          </w:tcPr>
+          <w:p>
+            <w:pPr>
+              <w:widowControl/>
+              <w:jc w:val="right"/>
+              <w:rPr>
+                <w:sz w:val="28"/>
+                <w:szCs w:val="28"/>
+              </w:rPr>
+            </w:pPr>
+            <w:r>
+              <w:rPr>
+                <w:sz w:val="28"/>
+                <w:szCs w:val="28"/>
+              </w:rPr>
+              <w:t>20</w:t>
+            </w:r>
+          </w:p>
+        </w:tc>
+      </w:tr>
+      <w:tr>
+        <w:tc>
+          <w:tcPr>
+            <w:tcW w:w="4261" w:type="dxa"/>
+          </w:tcPr>
+          <w:p>
+            <w:pPr>
+              <w:widowControl/>
+              <w:rPr>
+                <w:sz w:val="28"/>
+                <w:szCs w:val="28"/>
+              </w:rPr>
+            </w:pPr>
+            <w:r>
+              <w:rPr>
+                <w:sz w:val="28"/>
+                <w:szCs w:val="28"/>
+              </w:rPr>
+              <w:t>Future Directions...............................................................................</w:t>
+            </w:r>
+          </w:p>
+        </w:tc>
+        <w:tc>
+          <w:tcPr>
+            <w:tcW w:w="4261" w:type="dxa"/>
+          </w:tcPr>
+          <w:p>
+            <w:pPr>
+              <w:widowControl/>
+              <w:jc w:val="right"/>
+              <w:rPr>
+                <w:sz w:val="28"/>
+                <w:szCs w:val="28"/>
+              </w:rPr>
+            </w:pPr>
+            <w:r>
+              <w:rPr>
+                <w:sz w:val="28"/>
+                <w:szCs w:val="28"/>
+              </w:rPr>
+              <w:t>22</w:t>
+            </w:r>
+          </w:p>
+        </w:tc>
+      </w:tr>
+    </w:tbl>
     <w:p>
       <w:pPr>
         <w:widowControl/>
@@ -1001,7 +1276,7 @@
           <w:noProof/>
           <w:sz w:val="32"/>
           <w:szCs w:val="32"/>
-          <w:lang w:eastAsia="ja-JP"/>
+          <w:lang w:val="en-CA" w:eastAsia="en-CA"/>
         </w:rPr>
         <w:drawing>
           <wp:inline distT="0" distB="0" distL="0" distR="0" wp14:anchorId="41FBD8BF" wp14:editId="75B6DFB1">
@@ -1344,13 +1619,8 @@
             </w:r>
           </w:p>
           <w:p>
-            <w:proofErr w:type="gramStart"/>
-            <w:r>
-              <w:t>ie</w:t>
-            </w:r>
-            <w:proofErr w:type="gramEnd"/>
-            <w:r>
-              <w:t>: “a/b” will be evaluated as floor(a/b).</w:t>
+            <w:r>
+              <w:t>ie: “a/b” will be evaluated as floor(a/b).</w:t>
             </w:r>
           </w:p>
           <w:p/>
@@ -1728,8 +1998,6 @@
           <w:rFonts w:ascii="Courier New" w:hAnsi="Courier New" w:cs="Courier New"/>
         </w:rPr>
       </w:pPr>
-      <w:bookmarkStart w:id="0" w:name="_GoBack"/>
-      <w:bookmarkEnd w:id="0"/>
     </w:p>
     <w:p>
       <w:pPr>
@@ -1863,21 +2131,7 @@
         <w:rPr>
           <w:rFonts w:ascii="Courier New" w:hAnsi="Courier New" w:cs="Courier New"/>
         </w:rPr>
-        <w:t xml:space="preserve">&gt;&gt; </w:t>
-      </w:r>
-      <w:proofErr w:type="gramStart"/>
-      <w:r>
-        <w:rPr>
-          <w:rFonts w:ascii="Courier New" w:hAnsi="Courier New" w:cs="Courier New"/>
-        </w:rPr>
-        <w:t>R(</w:t>
-      </w:r>
-      <w:proofErr w:type="gramEnd"/>
-      <w:r>
-        <w:rPr>
-          <w:rFonts w:ascii="Courier New" w:hAnsi="Courier New" w:cs="Courier New"/>
-        </w:rPr>
-        <w:t xml:space="preserve">n) = n – </w:t>
+        <w:t xml:space="preserve">&gt;&gt; R(n) = n – </w:t>
       </w:r>
       <w:r>
         <w:rPr>
@@ -2442,7 +2696,7 @@
       <w:r>
         <w:rPr>
           <w:noProof/>
-          <w:lang w:eastAsia="ja-JP"/>
+          <w:lang w:val="en-CA" w:eastAsia="en-CA"/>
         </w:rPr>
         <w:drawing>
           <wp:inline distT="0" distB="0" distL="0" distR="0">
@@ -2720,7 +2974,7 @@
       <w:r>
         <w:rPr>
           <w:noProof/>
-          <w:lang w:eastAsia="ja-JP"/>
+          <w:lang w:val="en-CA" w:eastAsia="en-CA"/>
         </w:rPr>
         <w:drawing>
           <wp:inline distT="0" distB="0" distL="0" distR="0" wp14:anchorId="7060F925" wp14:editId="5342FBD9">
@@ -3011,7 +3265,7 @@
       <w:r>
         <w:rPr>
           <w:noProof/>
-          <w:lang w:eastAsia="ja-JP"/>
+          <w:lang w:val="en-CA" w:eastAsia="en-CA"/>
         </w:rPr>
         <w:drawing>
           <wp:inline distT="0" distB="0" distL="0" distR="0" wp14:anchorId="250D650C" wp14:editId="0DEA3123">
@@ -3280,7 +3534,7 @@
           <w:b/>
           <w:i/>
           <w:noProof/>
-          <w:lang w:eastAsia="ja-JP"/>
+          <w:lang w:val="en-CA" w:eastAsia="en-CA"/>
         </w:rPr>
         <w:drawing>
           <wp:inline distT="0" distB="0" distL="0" distR="0">
@@ -3506,29 +3760,13 @@
         <w:t xml:space="preserve">can be changed by either clicking on the </w:t>
       </w:r>
       <w:r>
-        <w:t xml:space="preserve">left </w:t>
-      </w:r>
-      <w:proofErr w:type="spellStart"/>
-      <w:r>
-        <w:t>spinbox</w:t>
-      </w:r>
-      <w:proofErr w:type="spellEnd"/>
-      <w:r>
-        <w:t xml:space="preserve"> </w:t>
+        <w:t xml:space="preserve">left spinbox </w:t>
       </w:r>
       <w:r>
         <w:t>or by entering a value in it.</w:t>
       </w:r>
       <w:r>
-        <w:t xml:space="preserve"> Similarly, the largest initial condition index with the right </w:t>
-      </w:r>
-      <w:proofErr w:type="spellStart"/>
-      <w:r>
-        <w:t>spinbox</w:t>
-      </w:r>
-      <w:proofErr w:type="spellEnd"/>
-      <w:r>
-        <w:t>.</w:t>
+        <w:t xml:space="preserve"> Similarly, the largest initial condition index with the right spinbox.</w:t>
       </w:r>
     </w:p>
     <w:p>
@@ -3769,13 +4007,7 @@
           <w:b/>
         </w:rPr>
         <w:lastRenderedPageBreak/>
-        <w:t>Anchoring terms below the lowest IC</w:t>
-      </w:r>
-      <w:r>
-        <w:rPr>
-          <w:b/>
-        </w:rPr>
-        <w:t>:</w:t>
+        <w:t>Anchoring terms below the lowest IC:</w:t>
       </w:r>
     </w:p>
     <w:p>
@@ -3786,15 +4018,7 @@
         </w:tabs>
       </w:pPr>
       <w:r>
-        <w:t xml:space="preserve">Often times, you’ll be worried about an argument of R falling below the lowest IC index. The checkbox with the label “For n below the range of ICs, </w:t>
-      </w:r>
-      <w:proofErr w:type="gramStart"/>
-      <w:r>
-        <w:t>R(</w:t>
-      </w:r>
-      <w:proofErr w:type="gramEnd"/>
-      <w:r>
-        <w:t>n)=” will set the value to the user’s house.</w:t>
+        <w:t>Often times, you’ll be worried about an argument of R falling below the lowest IC index. The checkbox with the label “For n below the range of ICs, R(n)=” will set the value to the user’s house.</w:t>
       </w:r>
     </w:p>
     <w:p>
@@ -3836,23 +4060,7 @@
         </w:tabs>
       </w:pPr>
       <w:r>
-        <w:t xml:space="preserve">Let </w:t>
-      </w:r>
-      <w:proofErr w:type="gramStart"/>
-      <w:r>
-        <w:t>R(</w:t>
-      </w:r>
-      <w:proofErr w:type="gramEnd"/>
-      <w:r>
-        <w:t xml:space="preserve">n) = R(n-7)+2, with R(1)=1 and R(2)=2. Suppose the user checks the box and sets the entry box to be 0. Then </w:t>
-      </w:r>
-      <w:proofErr w:type="gramStart"/>
-      <w:r>
-        <w:t>R(</w:t>
-      </w:r>
-      <w:proofErr w:type="gramEnd"/>
-      <w:r>
-        <w:t>3) = R(-4)+2 = 0 + 2 = 2. This is because the argument of R is -4 which is less than the lowest IC index with is 1. Therefore, the value is anchored to 0.</w:t>
+        <w:t>Let R(n) = R(n-7)+2, with R(1)=1 and R(2)=2. Suppose the user checks the box and sets the entry box to be 0. Then R(3) = R(-4)+2 = 0 + 2 = 2. This is because the argument of R is -4 which is less than the lowest IC index with is 1. Therefore, the value is anchored to 0.</w:t>
       </w:r>
     </w:p>
     <w:p>
@@ -3918,7 +4126,7 @@
       <w:r>
         <w:rPr>
           <w:noProof/>
-          <w:lang w:eastAsia="ja-JP"/>
+          <w:lang w:val="en-CA" w:eastAsia="en-CA"/>
         </w:rPr>
         <w:drawing>
           <wp:inline distT="0" distB="0" distL="0" distR="0" wp14:anchorId="10A750A9" wp14:editId="7DCE0B2E">
@@ -4699,7 +4907,7 @@
         <w:rPr>
           <w:noProof/>
           <w:szCs w:val="24"/>
-          <w:lang w:eastAsia="ja-JP"/>
+          <w:lang w:val="en-CA" w:eastAsia="en-CA"/>
         </w:rPr>
         <w:drawing>
           <wp:inline distT="0" distB="0" distL="0" distR="0" wp14:anchorId="3859D51B" wp14:editId="69513C4E">
@@ -5444,7 +5652,7 @@
       <w:r>
         <w:rPr>
           <w:noProof/>
-          <w:lang w:eastAsia="ja-JP"/>
+          <w:lang w:val="en-CA" w:eastAsia="en-CA"/>
         </w:rPr>
         <w:drawing>
           <wp:inline distT="0" distB="0" distL="0" distR="0">
@@ -5591,7 +5799,7 @@
       <w:r>
         <w:rPr>
           <w:noProof/>
-          <w:lang w:eastAsia="ja-JP"/>
+          <w:lang w:val="en-CA" w:eastAsia="en-CA"/>
         </w:rPr>
         <w:drawing>
           <wp:inline distT="0" distB="0" distL="0" distR="0" wp14:anchorId="05936896" wp14:editId="031FE45D">
@@ -5662,7 +5870,7 @@
       <w:r>
         <w:rPr>
           <w:noProof/>
-          <w:lang w:eastAsia="ja-JP"/>
+          <w:lang w:val="en-CA" w:eastAsia="en-CA"/>
         </w:rPr>
         <w:drawing>
           <wp:inline distT="0" distB="0" distL="0" distR="0" wp14:anchorId="3F17B2D4" wp14:editId="0B343AD9">
@@ -5791,6 +5999,151 @@
           <w:sz w:val="32"/>
           <w:szCs w:val="32"/>
         </w:rPr>
+        <w:t>1.1.1</w:t>
+      </w:r>
+    </w:p>
+    <w:p>
+      <w:pPr>
+        <w:pStyle w:val="ListParagraph"/>
+        <w:numPr>
+          <w:ilvl w:val="0"/>
+          <w:numId w:val="12"/>
+        </w:numPr>
+        <w:ind w:leftChars="0"/>
+        <w:rPr>
+          <w:szCs w:val="24"/>
+        </w:rPr>
+      </w:pPr>
+      <w:r>
+        <w:rPr>
+          <w:szCs w:val="24"/>
+        </w:rPr>
+        <w:t>Fixed the frequency table when the startIndex is less than 0</w:t>
+      </w:r>
+    </w:p>
+    <w:p>
+      <w:pPr>
+        <w:pStyle w:val="ListParagraph"/>
+        <w:numPr>
+          <w:ilvl w:val="0"/>
+          <w:numId w:val="12"/>
+        </w:numPr>
+        <w:ind w:leftChars="0"/>
+        <w:rPr>
+          <w:szCs w:val="24"/>
+        </w:rPr>
+      </w:pPr>
+      <w:r>
+        <w:rPr>
+          <w:szCs w:val="24"/>
+        </w:rPr>
+        <w:t>Fixed R(n)/2 and 2R(n)-n tables when the startIndex is less than 0</w:t>
+      </w:r>
+    </w:p>
+    <w:p>
+      <w:pPr>
+        <w:pStyle w:val="ListParagraph"/>
+        <w:numPr>
+          <w:ilvl w:val="0"/>
+          <w:numId w:val="12"/>
+        </w:numPr>
+        <w:ind w:leftChars="0"/>
+        <w:rPr>
+          <w:szCs w:val="24"/>
+        </w:rPr>
+      </w:pPr>
+      <w:r>
+        <w:rPr>
+          <w:szCs w:val="24"/>
+        </w:rPr>
+        <w:t>Fixed the readme for code installation</w:t>
+      </w:r>
+    </w:p>
+    <w:p>
+      <w:pPr>
+        <w:pStyle w:val="ListParagraph"/>
+        <w:numPr>
+          <w:ilvl w:val="0"/>
+          <w:numId w:val="12"/>
+        </w:numPr>
+        <w:ind w:leftChars="0"/>
+        <w:rPr>
+          <w:szCs w:val="24"/>
+        </w:rPr>
+      </w:pPr>
+      <w:r>
+        <w:rPr>
+          <w:szCs w:val="24"/>
+        </w:rPr>
+        <w:t xml:space="preserve">Added </w:t>
+      </w:r>
+      <w:r>
+        <w:rPr>
+          <w:szCs w:val="24"/>
+        </w:rPr>
+        <w:t>libgcc_s_dw2-1.dll</w:t>
+      </w:r>
+      <w:r>
+        <w:rPr>
+          <w:szCs w:val="24"/>
+        </w:rPr>
+        <w:t xml:space="preserve"> to the build folder.</w:t>
+      </w:r>
+    </w:p>
+    <w:p>
+      <w:pPr>
+        <w:pStyle w:val="ListParagraph"/>
+        <w:numPr>
+          <w:ilvl w:val="0"/>
+          <w:numId w:val="12"/>
+        </w:numPr>
+        <w:ind w:leftChars="0"/>
+        <w:rPr>
+          <w:szCs w:val="24"/>
+        </w:rPr>
+      </w:pPr>
+      <w:r>
+        <w:rPr>
+          <w:szCs w:val="24"/>
+        </w:rPr>
+        <w:t>Changed “# of Terms:” to “Calculate to term:”</w:t>
+      </w:r>
+    </w:p>
+    <w:p>
+      <w:pPr>
+        <w:pStyle w:val="ListParagraph"/>
+        <w:numPr>
+          <w:ilvl w:val="0"/>
+          <w:numId w:val="12"/>
+        </w:numPr>
+        <w:ind w:leftChars="0"/>
+        <w:rPr>
+          <w:szCs w:val="24"/>
+        </w:rPr>
+      </w:pPr>
+      <w:r>
+        <w:rPr>
+          <w:szCs w:val="24"/>
+        </w:rPr>
+        <w:t>The parameter column now shows “No parameters.” when the user never put a parameter into the recursion.</w:t>
+      </w:r>
+    </w:p>
+    <w:p>
+      <w:pPr>
+        <w:rPr>
+          <w:b/>
+          <w:i/>
+          <w:sz w:val="32"/>
+          <w:szCs w:val="32"/>
+        </w:rPr>
+      </w:pPr>
+      <w:r>
+        <w:rPr>
+          <w:b/>
+          <w:i/>
+          <w:sz w:val="32"/>
+          <w:szCs w:val="32"/>
+        </w:rPr>
         <w:t>1.1</w:t>
       </w:r>
     </w:p>
@@ -6056,6 +6409,65 @@
           <w:sz w:val="32"/>
           <w:szCs w:val="32"/>
         </w:rPr>
+        <w:t>1.1.1</w:t>
+      </w:r>
+    </w:p>
+    <w:p>
+      <w:pPr>
+        <w:pStyle w:val="ListParagraph"/>
+        <w:numPr>
+          <w:ilvl w:val="0"/>
+          <w:numId w:val="11"/>
+        </w:numPr>
+        <w:ind w:leftChars="0"/>
+        <w:rPr>
+          <w:szCs w:val="24"/>
+        </w:rPr>
+      </w:pPr>
+      <w:r>
+        <w:rPr>
+          <w:szCs w:val="24"/>
+        </w:rPr>
+        <w:t>Updated Table of Contents</w:t>
+      </w:r>
+    </w:p>
+    <w:p>
+      <w:pPr>
+        <w:pStyle w:val="ListParagraph"/>
+        <w:numPr>
+          <w:ilvl w:val="0"/>
+          <w:numId w:val="11"/>
+        </w:numPr>
+        <w:ind w:leftChars="0"/>
+        <w:rPr>
+          <w:szCs w:val="24"/>
+        </w:rPr>
+      </w:pPr>
+      <w:r>
+        <w:rPr>
+          <w:szCs w:val="24"/>
+        </w:rPr>
+        <w:t>Included a “Future Directions” page</w:t>
+      </w:r>
+      <w:bookmarkStart w:id="0" w:name="_GoBack"/>
+      <w:bookmarkEnd w:id="0"/>
+    </w:p>
+    <w:p>
+      <w:pPr>
+        <w:rPr>
+          <w:b/>
+          <w:i/>
+          <w:sz w:val="32"/>
+          <w:szCs w:val="32"/>
+        </w:rPr>
+      </w:pPr>
+      <w:r>
+        <w:rPr>
+          <w:b/>
+          <w:i/>
+          <w:sz w:val="32"/>
+          <w:szCs w:val="32"/>
+        </w:rPr>
         <w:t>1.1</w:t>
       </w:r>
     </w:p>
@@ -6280,8 +6692,86 @@
         <w:t>Added screenshots for all sections.</w:t>
       </w:r>
     </w:p>
+    <w:p>
+      <w:pPr>
+        <w:widowControl/>
+      </w:pPr>
+      <w:r>
+        <w:br w:type="page"/>
+      </w:r>
+    </w:p>
+    <w:p>
+      <w:pPr>
+        <w:rPr>
+          <w:b/>
+          <w:i/>
+          <w:sz w:val="32"/>
+          <w:szCs w:val="32"/>
+        </w:rPr>
+      </w:pPr>
+      <w:r>
+        <w:rPr>
+          <w:b/>
+          <w:i/>
+          <w:sz w:val="32"/>
+          <w:szCs w:val="32"/>
+        </w:rPr>
+        <w:lastRenderedPageBreak/>
+        <w:t>Future Directions</w:t>
+      </w:r>
+    </w:p>
+    <w:p>
+      <w:pPr>
+        <w:rPr>
+          <w:szCs w:val="24"/>
+        </w:rPr>
+      </w:pPr>
+      <w:r>
+        <w:rPr>
+          <w:szCs w:val="24"/>
+        </w:rPr>
+        <w:t xml:space="preserve">To view the latest bugs/defects, please visit: </w:t>
+      </w:r>
+    </w:p>
+    <w:p>
+      <w:pPr>
+        <w:rPr>
+          <w:szCs w:val="24"/>
+        </w:rPr>
+      </w:pPr>
+      <w:hyperlink r:id="rId21" w:history="1">
+        <w:r>
+          <w:rPr>
+            <w:rStyle w:val="Hyperlink"/>
+            <w:szCs w:val="24"/>
+          </w:rPr>
+          <w:t>https://github.com/hitlechro/Hofstadter/issues</w:t>
+        </w:r>
+      </w:hyperlink>
+    </w:p>
+    <w:p>
+      <w:pPr>
+        <w:rPr>
+          <w:szCs w:val="24"/>
+        </w:rPr>
+      </w:pPr>
+    </w:p>
+    <w:p>
+      <w:pPr>
+        <w:rPr>
+          <w:szCs w:val="24"/>
+        </w:rPr>
+      </w:pPr>
+      <w:r>
+        <w:rPr>
+          <w:szCs w:val="24"/>
+        </w:rPr>
+        <w:t xml:space="preserve">The next version will be version 1.2 with new features. </w:t>
+      </w:r>
+    </w:p>
+    <w:p/>
     <w:sectPr>
-      <w:footerReference w:type="default" r:id="rId21"/>
+      <w:footerReference w:type="default" r:id="rId22"/>
       <w:pgSz w:w="11906" w:h="16838"/>
       <w:pgMar w:top="1440" w:right="1800" w:bottom="1440" w:left="1800" w:header="851" w:footer="992" w:gutter="0"/>
       <w:cols w:space="425"/>
@@ -6372,7 +6862,7 @@
         <w:rFonts w:asciiTheme="majorHAnsi" w:hAnsiTheme="majorHAnsi"/>
         <w:noProof/>
       </w:rPr>
-      <w:t>6</w:t>
+      <w:t>20</w:t>
     </w:r>
     <w:r>
       <w:rPr>
@@ -6816,6 +7306,119 @@
     </w:lvl>
   </w:abstractNum>
   <w:abstractNum w:abstractNumId="4">
+    <w:nsid w:val="4210250C"/>
+    <w:multiLevelType w:val="hybridMultilevel"/>
+    <w:tmpl w:val="D1401916"/>
+    <w:lvl w:ilvl="0" w:tplc="10090001">
+      <w:start w:val="1"/>
+      <w:numFmt w:val="bullet"/>
+      <w:lvlText w:val=""/>
+      <w:lvlJc w:val="left"/>
+      <w:pPr>
+        <w:ind w:left="720" w:hanging="360"/>
+      </w:pPr>
+      <w:rPr>
+        <w:rFonts w:ascii="Symbol" w:hAnsi="Symbol" w:hint="default"/>
+      </w:rPr>
+    </w:lvl>
+    <w:lvl w:ilvl="1" w:tplc="10090003" w:tentative="1">
+      <w:start w:val="1"/>
+      <w:numFmt w:val="bullet"/>
+      <w:lvlText w:val="o"/>
+      <w:lvlJc w:val="left"/>
+      <w:pPr>
+        <w:ind w:left="1440" w:hanging="360"/>
+      </w:pPr>
+      <w:rPr>
+        <w:rFonts w:ascii="Courier New" w:hAnsi="Courier New" w:cs="Courier New" w:hint="default"/>
+      </w:rPr>
+    </w:lvl>
+    <w:lvl w:ilvl="2" w:tplc="10090005" w:tentative="1">
+      <w:start w:val="1"/>
+      <w:numFmt w:val="bullet"/>
+      <w:lvlText w:val=""/>
+      <w:lvlJc w:val="left"/>
+      <w:pPr>
+        <w:ind w:left="2160" w:hanging="360"/>
+      </w:pPr>
+      <w:rPr>
+        <w:rFonts w:ascii="Wingdings" w:hAnsi="Wingdings" w:hint="default"/>
+      </w:rPr>
+    </w:lvl>
+    <w:lvl w:ilvl="3" w:tplc="10090001" w:tentative="1">
+      <w:start w:val="1"/>
+      <w:numFmt w:val="bullet"/>
+      <w:lvlText w:val=""/>
+      <w:lvlJc w:val="left"/>
+      <w:pPr>
+        <w:ind w:left="2880" w:hanging="360"/>
+      </w:pPr>
+      <w:rPr>
+        <w:rFonts w:ascii="Symbol" w:hAnsi="Symbol" w:hint="default"/>
+      </w:rPr>
+    </w:lvl>
+    <w:lvl w:ilvl="4" w:tplc="10090003" w:tentative="1">
+      <w:start w:val="1"/>
+      <w:numFmt w:val="bullet"/>
+      <w:lvlText w:val="o"/>
+      <w:lvlJc w:val="left"/>
+      <w:pPr>
+        <w:ind w:left="3600" w:hanging="360"/>
+      </w:pPr>
+      <w:rPr>
+        <w:rFonts w:ascii="Courier New" w:hAnsi="Courier New" w:cs="Courier New" w:hint="default"/>
+      </w:rPr>
+    </w:lvl>
+    <w:lvl w:ilvl="5" w:tplc="10090005" w:tentative="1">
+      <w:start w:val="1"/>
+      <w:numFmt w:val="bullet"/>
+      <w:lvlText w:val=""/>
+      <w:lvlJc w:val="left"/>
+      <w:pPr>
+        <w:ind w:left="4320" w:hanging="360"/>
+      </w:pPr>
+      <w:rPr>
+        <w:rFonts w:ascii="Wingdings" w:hAnsi="Wingdings" w:hint="default"/>
+      </w:rPr>
+    </w:lvl>
+    <w:lvl w:ilvl="6" w:tplc="10090001" w:tentative="1">
+      <w:start w:val="1"/>
+      <w:numFmt w:val="bullet"/>
+      <w:lvlText w:val=""/>
+      <w:lvlJc w:val="left"/>
+      <w:pPr>
+        <w:ind w:left="5040" w:hanging="360"/>
+      </w:pPr>
+      <w:rPr>
+        <w:rFonts w:ascii="Symbol" w:hAnsi="Symbol" w:hint="default"/>
+      </w:rPr>
+    </w:lvl>
+    <w:lvl w:ilvl="7" w:tplc="10090003" w:tentative="1">
+      <w:start w:val="1"/>
+      <w:numFmt w:val="bullet"/>
+      <w:lvlText w:val="o"/>
+      <w:lvlJc w:val="left"/>
+      <w:pPr>
+        <w:ind w:left="5760" w:hanging="360"/>
+      </w:pPr>
+      <w:rPr>
+        <w:rFonts w:ascii="Courier New" w:hAnsi="Courier New" w:cs="Courier New" w:hint="default"/>
+      </w:rPr>
+    </w:lvl>
+    <w:lvl w:ilvl="8" w:tplc="10090005" w:tentative="1">
+      <w:start w:val="1"/>
+      <w:numFmt w:val="bullet"/>
+      <w:lvlText w:val=""/>
+      <w:lvlJc w:val="left"/>
+      <w:pPr>
+        <w:ind w:left="6480" w:hanging="360"/>
+      </w:pPr>
+      <w:rPr>
+        <w:rFonts w:ascii="Wingdings" w:hAnsi="Wingdings" w:hint="default"/>
+      </w:rPr>
+    </w:lvl>
+  </w:abstractNum>
+  <w:abstractNum w:abstractNumId="5">
     <w:nsid w:val="4259059B"/>
     <w:multiLevelType w:val="hybridMultilevel"/>
     <w:tmpl w:val="6898FF2C"/>
@@ -6928,7 +7531,7 @@
       </w:rPr>
     </w:lvl>
   </w:abstractNum>
-  <w:abstractNum w:abstractNumId="5">
+  <w:abstractNum w:abstractNumId="6">
     <w:nsid w:val="5C002548"/>
     <w:multiLevelType w:val="hybridMultilevel"/>
     <w:tmpl w:val="FA46F942"/>
@@ -7041,7 +7644,7 @@
       </w:rPr>
     </w:lvl>
   </w:abstractNum>
-  <w:abstractNum w:abstractNumId="6">
+  <w:abstractNum w:abstractNumId="7">
     <w:nsid w:val="62383A9B"/>
     <w:multiLevelType w:val="hybridMultilevel"/>
     <w:tmpl w:val="7EFCEFD0"/>
@@ -7153,7 +7756,233 @@
       </w:rPr>
     </w:lvl>
   </w:abstractNum>
-  <w:abstractNum w:abstractNumId="7">
+  <w:abstractNum w:abstractNumId="8">
+    <w:nsid w:val="65D03B44"/>
+    <w:multiLevelType w:val="hybridMultilevel"/>
+    <w:tmpl w:val="9C60B62C"/>
+    <w:lvl w:ilvl="0" w:tplc="10090001">
+      <w:start w:val="1"/>
+      <w:numFmt w:val="bullet"/>
+      <w:lvlText w:val=""/>
+      <w:lvlJc w:val="left"/>
+      <w:pPr>
+        <w:ind w:left="720" w:hanging="360"/>
+      </w:pPr>
+      <w:rPr>
+        <w:rFonts w:ascii="Symbol" w:hAnsi="Symbol" w:hint="default"/>
+      </w:rPr>
+    </w:lvl>
+    <w:lvl w:ilvl="1" w:tplc="10090003" w:tentative="1">
+      <w:start w:val="1"/>
+      <w:numFmt w:val="bullet"/>
+      <w:lvlText w:val="o"/>
+      <w:lvlJc w:val="left"/>
+      <w:pPr>
+        <w:ind w:left="1440" w:hanging="360"/>
+      </w:pPr>
+      <w:rPr>
+        <w:rFonts w:ascii="Courier New" w:hAnsi="Courier New" w:cs="Courier New" w:hint="default"/>
+      </w:rPr>
+    </w:lvl>
+    <w:lvl w:ilvl="2" w:tplc="10090005" w:tentative="1">
+      <w:start w:val="1"/>
+      <w:numFmt w:val="bullet"/>
+      <w:lvlText w:val=""/>
+      <w:lvlJc w:val="left"/>
+      <w:pPr>
+        <w:ind w:left="2160" w:hanging="360"/>
+      </w:pPr>
+      <w:rPr>
+        <w:rFonts w:ascii="Wingdings" w:hAnsi="Wingdings" w:hint="default"/>
+      </w:rPr>
+    </w:lvl>
+    <w:lvl w:ilvl="3" w:tplc="10090001" w:tentative="1">
+      <w:start w:val="1"/>
+      <w:numFmt w:val="bullet"/>
+      <w:lvlText w:val=""/>
+      <w:lvlJc w:val="left"/>
+      <w:pPr>
+        <w:ind w:left="2880" w:hanging="360"/>
+      </w:pPr>
+      <w:rPr>
+        <w:rFonts w:ascii="Symbol" w:hAnsi="Symbol" w:hint="default"/>
+      </w:rPr>
+    </w:lvl>
+    <w:lvl w:ilvl="4" w:tplc="10090003" w:tentative="1">
+      <w:start w:val="1"/>
+      <w:numFmt w:val="bullet"/>
+      <w:lvlText w:val="o"/>
+      <w:lvlJc w:val="left"/>
+      <w:pPr>
+        <w:ind w:left="3600" w:hanging="360"/>
+      </w:pPr>
+      <w:rPr>
+        <w:rFonts w:ascii="Courier New" w:hAnsi="Courier New" w:cs="Courier New" w:hint="default"/>
+      </w:rPr>
+    </w:lvl>
+    <w:lvl w:ilvl="5" w:tplc="10090005" w:tentative="1">
+      <w:start w:val="1"/>
+      <w:numFmt w:val="bullet"/>
+      <w:lvlText w:val=""/>
+      <w:lvlJc w:val="left"/>
+      <w:pPr>
+        <w:ind w:left="4320" w:hanging="360"/>
+      </w:pPr>
+      <w:rPr>
+        <w:rFonts w:ascii="Wingdings" w:hAnsi="Wingdings" w:hint="default"/>
+      </w:rPr>
+    </w:lvl>
+    <w:lvl w:ilvl="6" w:tplc="10090001" w:tentative="1">
+      <w:start w:val="1"/>
+      <w:numFmt w:val="bullet"/>
+      <w:lvlText w:val=""/>
+      <w:lvlJc w:val="left"/>
+      <w:pPr>
+        <w:ind w:left="5040" w:hanging="360"/>
+      </w:pPr>
+      <w:rPr>
+        <w:rFonts w:ascii="Symbol" w:hAnsi="Symbol" w:hint="default"/>
+      </w:rPr>
+    </w:lvl>
+    <w:lvl w:ilvl="7" w:tplc="10090003" w:tentative="1">
+      <w:start w:val="1"/>
+      <w:numFmt w:val="bullet"/>
+      <w:lvlText w:val="o"/>
+      <w:lvlJc w:val="left"/>
+      <w:pPr>
+        <w:ind w:left="5760" w:hanging="360"/>
+      </w:pPr>
+      <w:rPr>
+        <w:rFonts w:ascii="Courier New" w:hAnsi="Courier New" w:cs="Courier New" w:hint="default"/>
+      </w:rPr>
+    </w:lvl>
+    <w:lvl w:ilvl="8" w:tplc="10090005" w:tentative="1">
+      <w:start w:val="1"/>
+      <w:numFmt w:val="bullet"/>
+      <w:lvlText w:val=""/>
+      <w:lvlJc w:val="left"/>
+      <w:pPr>
+        <w:ind w:left="6480" w:hanging="360"/>
+      </w:pPr>
+      <w:rPr>
+        <w:rFonts w:ascii="Wingdings" w:hAnsi="Wingdings" w:hint="default"/>
+      </w:rPr>
+    </w:lvl>
+  </w:abstractNum>
+  <w:abstractNum w:abstractNumId="9">
+    <w:nsid w:val="677D00A4"/>
+    <w:multiLevelType w:val="hybridMultilevel"/>
+    <w:tmpl w:val="7CFAEADC"/>
+    <w:lvl w:ilvl="0" w:tplc="10090001">
+      <w:start w:val="1"/>
+      <w:numFmt w:val="bullet"/>
+      <w:lvlText w:val=""/>
+      <w:lvlJc w:val="left"/>
+      <w:pPr>
+        <w:ind w:left="720" w:hanging="360"/>
+      </w:pPr>
+      <w:rPr>
+        <w:rFonts w:ascii="Symbol" w:hAnsi="Symbol" w:hint="default"/>
+      </w:rPr>
+    </w:lvl>
+    <w:lvl w:ilvl="1" w:tplc="10090003" w:tentative="1">
+      <w:start w:val="1"/>
+      <w:numFmt w:val="bullet"/>
+      <w:lvlText w:val="o"/>
+      <w:lvlJc w:val="left"/>
+      <w:pPr>
+        <w:ind w:left="1440" w:hanging="360"/>
+      </w:pPr>
+      <w:rPr>
+        <w:rFonts w:ascii="Courier New" w:hAnsi="Courier New" w:cs="Courier New" w:hint="default"/>
+      </w:rPr>
+    </w:lvl>
+    <w:lvl w:ilvl="2" w:tplc="10090005" w:tentative="1">
+      <w:start w:val="1"/>
+      <w:numFmt w:val="bullet"/>
+      <w:lvlText w:val=""/>
+      <w:lvlJc w:val="left"/>
+      <w:pPr>
+        <w:ind w:left="2160" w:hanging="360"/>
+      </w:pPr>
+      <w:rPr>
+        <w:rFonts w:ascii="Wingdings" w:hAnsi="Wingdings" w:hint="default"/>
+      </w:rPr>
+    </w:lvl>
+    <w:lvl w:ilvl="3" w:tplc="10090001" w:tentative="1">
+      <w:start w:val="1"/>
+      <w:numFmt w:val="bullet"/>
+      <w:lvlText w:val=""/>
+      <w:lvlJc w:val="left"/>
+      <w:pPr>
+        <w:ind w:left="2880" w:hanging="360"/>
+      </w:pPr>
+      <w:rPr>
+        <w:rFonts w:ascii="Symbol" w:hAnsi="Symbol" w:hint="default"/>
+      </w:rPr>
+    </w:lvl>
+    <w:lvl w:ilvl="4" w:tplc="10090003" w:tentative="1">
+      <w:start w:val="1"/>
+      <w:numFmt w:val="bullet"/>
+      <w:lvlText w:val="o"/>
+      <w:lvlJc w:val="left"/>
+      <w:pPr>
+        <w:ind w:left="3600" w:hanging="360"/>
+      </w:pPr>
+      <w:rPr>
+        <w:rFonts w:ascii="Courier New" w:hAnsi="Courier New" w:cs="Courier New" w:hint="default"/>
+      </w:rPr>
+    </w:lvl>
+    <w:lvl w:ilvl="5" w:tplc="10090005" w:tentative="1">
+      <w:start w:val="1"/>
+      <w:numFmt w:val="bullet"/>
+      <w:lvlText w:val=""/>
+      <w:lvlJc w:val="left"/>
+      <w:pPr>
+        <w:ind w:left="4320" w:hanging="360"/>
+      </w:pPr>
+      <w:rPr>
+        <w:rFonts w:ascii="Wingdings" w:hAnsi="Wingdings" w:hint="default"/>
+      </w:rPr>
+    </w:lvl>
+    <w:lvl w:ilvl="6" w:tplc="10090001" w:tentative="1">
+      <w:start w:val="1"/>
+      <w:numFmt w:val="bullet"/>
+      <w:lvlText w:val=""/>
+      <w:lvlJc w:val="left"/>
+      <w:pPr>
+        <w:ind w:left="5040" w:hanging="360"/>
+      </w:pPr>
+      <w:rPr>
+        <w:rFonts w:ascii="Symbol" w:hAnsi="Symbol" w:hint="default"/>
+      </w:rPr>
+    </w:lvl>
+    <w:lvl w:ilvl="7" w:tplc="10090003" w:tentative="1">
+      <w:start w:val="1"/>
+      <w:numFmt w:val="bullet"/>
+      <w:lvlText w:val="o"/>
+      <w:lvlJc w:val="left"/>
+      <w:pPr>
+        <w:ind w:left="5760" w:hanging="360"/>
+      </w:pPr>
+      <w:rPr>
+        <w:rFonts w:ascii="Courier New" w:hAnsi="Courier New" w:cs="Courier New" w:hint="default"/>
+      </w:rPr>
+    </w:lvl>
+    <w:lvl w:ilvl="8" w:tplc="10090005" w:tentative="1">
+      <w:start w:val="1"/>
+      <w:numFmt w:val="bullet"/>
+      <w:lvlText w:val=""/>
+      <w:lvlJc w:val="left"/>
+      <w:pPr>
+        <w:ind w:left="6480" w:hanging="360"/>
+      </w:pPr>
+      <w:rPr>
+        <w:rFonts w:ascii="Wingdings" w:hAnsi="Wingdings" w:hint="default"/>
+      </w:rPr>
+    </w:lvl>
+  </w:abstractNum>
+  <w:abstractNum w:abstractNumId="10">
     <w:nsid w:val="69286692"/>
     <w:multiLevelType w:val="hybridMultilevel"/>
     <w:tmpl w:val="926010A8"/>
@@ -7266,7 +8095,7 @@
       </w:rPr>
     </w:lvl>
   </w:abstractNum>
-  <w:abstractNum w:abstractNumId="8">
+  <w:abstractNum w:abstractNumId="11">
     <w:nsid w:val="74291F76"/>
     <w:multiLevelType w:val="hybridMultilevel"/>
     <w:tmpl w:val="033681A4"/>
@@ -7357,7 +8186,7 @@
     </w:lvl>
   </w:abstractNum>
   <w:num w:numId="1">
-    <w:abstractNumId w:val="6"/>
+    <w:abstractNumId w:val="7"/>
   </w:num>
   <w:num w:numId="2">
     <w:abstractNumId w:val="0"/>
@@ -7366,22 +8195,31 @@
     <w:abstractNumId w:val="3"/>
   </w:num>
   <w:num w:numId="4">
-    <w:abstractNumId w:val="8"/>
+    <w:abstractNumId w:val="11"/>
   </w:num>
   <w:num w:numId="5">
-    <w:abstractNumId w:val="7"/>
+    <w:abstractNumId w:val="10"/>
   </w:num>
   <w:num w:numId="6">
     <w:abstractNumId w:val="1"/>
   </w:num>
   <w:num w:numId="7">
-    <w:abstractNumId w:val="4"/>
+    <w:abstractNumId w:val="5"/>
   </w:num>
   <w:num w:numId="8">
-    <w:abstractNumId w:val="5"/>
+    <w:abstractNumId w:val="6"/>
   </w:num>
   <w:num w:numId="9">
     <w:abstractNumId w:val="2"/>
+  </w:num>
+  <w:num w:numId="10">
+    <w:abstractNumId w:val="8"/>
+  </w:num>
+  <w:num w:numId="11">
+    <w:abstractNumId w:val="4"/>
+  </w:num>
+  <w:num w:numId="12">
+    <w:abstractNumId w:val="9"/>
   </w:num>
 </w:numbering>
 </file>
@@ -7814,6 +8652,7 @@
     <w:uiPriority w:val="59"/>
     <w:rsid w:val="00575811"/>
     <w:tblPr>
+      <w:tblInd w:w="0" w:type="dxa"/>
       <w:tblBorders>
         <w:top w:val="single" w:sz="4" w:space="0" w:color="000000" w:themeColor="text1"/>
         <w:left w:val="single" w:sz="4" w:space="0" w:color="000000" w:themeColor="text1"/>
@@ -7822,6 +8661,12 @@
         <w:insideH w:val="single" w:sz="4" w:space="0" w:color="000000" w:themeColor="text1"/>
         <w:insideV w:val="single" w:sz="4" w:space="0" w:color="000000" w:themeColor="text1"/>
       </w:tblBorders>
+      <w:tblCellMar>
+        <w:top w:w="0" w:type="dxa"/>
+        <w:left w:w="108" w:type="dxa"/>
+        <w:bottom w:w="0" w:type="dxa"/>
+        <w:right w:w="108" w:type="dxa"/>
+      </w:tblCellMar>
     </w:tblPr>
   </w:style>
   <w:style w:type="character" w:styleId="Hyperlink">
@@ -8233,7 +9078,7 @@
 </file>
 
 <file path=customXml/itemProps1.xml><?xml version="1.0" encoding="utf-8"?>
-<ds:datastoreItem xmlns:ds="http://schemas.openxmlformats.org/officeDocument/2006/customXml" ds:itemID="{D8C2E8FB-A9D7-4FC2-9E52-148ED7EC8205}">
+<ds:datastoreItem xmlns:ds="http://schemas.openxmlformats.org/officeDocument/2006/customXml" ds:itemID="{CFA1769E-91A2-4DA3-AC29-BE863BBE14E1}">
   <ds:schemaRefs>
     <ds:schemaRef ds:uri="http://schemas.openxmlformats.org/officeDocument/2006/bibliography"/>
   </ds:schemaRefs>

</xml_diff>

<commit_message>
Updated manual for v1.1.2
</commit_message>
<xml_diff>
--- a/Documentation/Hofstadter - Manual.docx
+++ b/Documentation/Hofstadter - Manual.docx
@@ -155,7 +155,7 @@
           <w:sz w:val="72"/>
           <w:szCs w:val="72"/>
         </w:rPr>
-        <w:t>1</w:t>
+        <w:t>2</w:t>
       </w:r>
     </w:p>
     <w:p>
@@ -319,6 +319,8 @@
         </w:rPr>
         <w:t>The University of Toronto</w:t>
       </w:r>
+      <w:bookmarkStart w:id="0" w:name="_GoBack"/>
+      <w:bookmarkEnd w:id="0"/>
     </w:p>
     <w:p>
       <w:pPr>
@@ -729,14 +731,7 @@
                 <w:sz w:val="28"/>
                 <w:szCs w:val="28"/>
               </w:rPr>
-              <w:t>Selecting the Recursion.</w:t>
-            </w:r>
-            <w:r>
-              <w:rPr>
-                <w:sz w:val="28"/>
-                <w:szCs w:val="28"/>
-              </w:rPr>
-              <w:t>…………………………</w:t>
+              <w:t>Selecting the Recursion.…………………………</w:t>
             </w:r>
             <w:r>
               <w:rPr>
@@ -888,14 +883,7 @@
                 <w:sz w:val="28"/>
                 <w:szCs w:val="28"/>
               </w:rPr>
-              <w:t>Filters.……………</w:t>
-            </w:r>
-            <w:r>
-              <w:rPr>
-                <w:sz w:val="28"/>
-                <w:szCs w:val="28"/>
-              </w:rPr>
-              <w:t>………………………………………………………………………………</w:t>
+              <w:t>Filters.……………………………………………………………………………………………</w:t>
             </w:r>
           </w:p>
         </w:tc>
@@ -941,14 +929,7 @@
                 <w:sz w:val="28"/>
                 <w:szCs w:val="28"/>
               </w:rPr>
-              <w:t>Summary Option</w:t>
-            </w:r>
-            <w:r>
-              <w:rPr>
-                <w:sz w:val="28"/>
-                <w:szCs w:val="28"/>
-              </w:rPr>
-              <w:t>s.…………………………………………………………………………</w:t>
+              <w:t>Summary Options.…………………………………………………………………………</w:t>
             </w:r>
           </w:p>
         </w:tc>
@@ -1011,14 +992,7 @@
                 <w:sz w:val="28"/>
                 <w:szCs w:val="28"/>
               </w:rPr>
-              <w:t>…………………………………………………………</w:t>
-            </w:r>
-            <w:r>
-              <w:rPr>
-                <w:sz w:val="28"/>
-                <w:szCs w:val="28"/>
-              </w:rPr>
-              <w:t>…………………………</w:t>
+              <w:t>……………………………………………………………………………………</w:t>
             </w:r>
           </w:p>
         </w:tc>
@@ -1078,21 +1052,7 @@
                 <w:sz w:val="28"/>
                 <w:szCs w:val="28"/>
               </w:rPr>
-              <w:t>…</w:t>
-            </w:r>
-            <w:r>
-              <w:rPr>
-                <w:sz w:val="28"/>
-                <w:szCs w:val="28"/>
-              </w:rPr>
-              <w:t>……………………………………………………</w:t>
-            </w:r>
-            <w:r>
-              <w:rPr>
-                <w:sz w:val="28"/>
-                <w:szCs w:val="28"/>
-              </w:rPr>
-              <w:t>……………………………</w:t>
+              <w:t>……………………………………………………………………………………</w:t>
             </w:r>
           </w:p>
         </w:tc>
@@ -5999,7 +5959,16 @@
           <w:sz w:val="32"/>
           <w:szCs w:val="32"/>
         </w:rPr>
-        <w:t>1.1.1</w:t>
+        <w:t>1.1.</w:t>
+      </w:r>
+      <w:r>
+        <w:rPr>
+          <w:b/>
+          <w:i/>
+          <w:sz w:val="32"/>
+          <w:szCs w:val="32"/>
+        </w:rPr>
+        <w:t>2</w:t>
       </w:r>
     </w:p>
     <w:p>
@@ -6018,7 +5987,45 @@
         <w:rPr>
           <w:szCs w:val="24"/>
         </w:rPr>
-        <w:t>Fixed the frequency table when the startIndex is less than 0</w:t>
+        <w:t xml:space="preserve">Fixed the </w:t>
+      </w:r>
+      <w:r>
+        <w:rPr>
+          <w:szCs w:val="24"/>
+        </w:rPr>
+        <w:t>problem when we</w:t>
+      </w:r>
+      <w:r>
+        <w:rPr>
+          <w:szCs w:val="24"/>
+          <w:lang w:val="en-CA"/>
+        </w:rPr>
+        <w:t>’</w:t>
+      </w:r>
+      <w:r>
+        <w:rPr>
+          <w:szCs w:val="24"/>
+        </w:rPr>
+        <w:t>re trying to display a number of terms that’s one less than a factor of 10</w:t>
+      </w:r>
+    </w:p>
+    <w:p>
+      <w:pPr>
+        <w:rPr>
+          <w:b/>
+          <w:i/>
+          <w:sz w:val="32"/>
+          <w:szCs w:val="32"/>
+        </w:rPr>
+      </w:pPr>
+      <w:r>
+        <w:rPr>
+          <w:b/>
+          <w:i/>
+          <w:sz w:val="32"/>
+          <w:szCs w:val="32"/>
+        </w:rPr>
+        <w:t>1.1.1</w:t>
       </w:r>
     </w:p>
     <w:p>
@@ -6037,7 +6044,7 @@
         <w:rPr>
           <w:szCs w:val="24"/>
         </w:rPr>
-        <w:t>Fixed R(n)/2 and 2R(n)-n tables when the startIndex is less than 0</w:t>
+        <w:t>Fixed the frequency table when the startIndex is less than 0</w:t>
       </w:r>
     </w:p>
     <w:p>
@@ -6056,7 +6063,7 @@
         <w:rPr>
           <w:szCs w:val="24"/>
         </w:rPr>
-        <w:t>Fixed the readme for code installation</w:t>
+        <w:t>Fixed R(n)/2 and 2R(n)-n tables when the startIndex is less than 0</w:t>
       </w:r>
     </w:p>
     <w:p>
@@ -6075,19 +6082,7 @@
         <w:rPr>
           <w:szCs w:val="24"/>
         </w:rPr>
-        <w:t xml:space="preserve">Added </w:t>
-      </w:r>
-      <w:r>
-        <w:rPr>
-          <w:szCs w:val="24"/>
-        </w:rPr>
-        <w:t>libgcc_s_dw2-1.dll</w:t>
-      </w:r>
-      <w:r>
-        <w:rPr>
-          <w:szCs w:val="24"/>
-        </w:rPr>
-        <w:t xml:space="preserve"> to the build folder.</w:t>
+        <w:t>Fixed the readme for code installation</w:t>
       </w:r>
     </w:p>
     <w:p>
@@ -6106,7 +6101,19 @@
         <w:rPr>
           <w:szCs w:val="24"/>
         </w:rPr>
-        <w:t>Changed “# of Terms:” to “Calculate to term:”</w:t>
+        <w:t xml:space="preserve">Added </w:t>
+      </w:r>
+      <w:r>
+        <w:rPr>
+          <w:szCs w:val="24"/>
+        </w:rPr>
+        <w:t>libgcc_s_dw2-1.dll</w:t>
+      </w:r>
+      <w:r>
+        <w:rPr>
+          <w:szCs w:val="24"/>
+        </w:rPr>
+        <w:t xml:space="preserve"> to the build folder.</w:t>
       </w:r>
     </w:p>
     <w:p>
@@ -6125,6 +6132,25 @@
         <w:rPr>
           <w:szCs w:val="24"/>
         </w:rPr>
+        <w:t>Changed “# of Terms:” to “Calculate to term:”</w:t>
+      </w:r>
+    </w:p>
+    <w:p>
+      <w:pPr>
+        <w:pStyle w:val="ListParagraph"/>
+        <w:numPr>
+          <w:ilvl w:val="0"/>
+          <w:numId w:val="12"/>
+        </w:numPr>
+        <w:ind w:leftChars="0"/>
+        <w:rPr>
+          <w:szCs w:val="24"/>
+        </w:rPr>
+      </w:pPr>
+      <w:r>
+        <w:rPr>
+          <w:szCs w:val="24"/>
+        </w:rPr>
         <w:t>The parameter column now shows “No parameters.” when the user never put a parameter into the recursion.</w:t>
       </w:r>
     </w:p>
@@ -6449,8 +6475,6 @@
         </w:rPr>
         <w:t>Included a “Future Directions” page</w:t>
       </w:r>
-      <w:bookmarkStart w:id="0" w:name="_GoBack"/>
-      <w:bookmarkEnd w:id="0"/>
     </w:p>
     <w:p>
       <w:pPr>
@@ -6828,6 +6852,12 @@
       <w:rPr>
         <w:rFonts w:asciiTheme="majorHAnsi" w:hAnsiTheme="majorHAnsi"/>
       </w:rPr>
+      <w:t>.2</w:t>
+    </w:r>
+    <w:r>
+      <w:rPr>
+        <w:rFonts w:asciiTheme="majorHAnsi" w:hAnsiTheme="majorHAnsi"/>
+      </w:rPr>
       <w:t xml:space="preserve"> Complete Manual</w:t>
     </w:r>
     <w:r>
@@ -6862,7 +6892,7 @@
         <w:rFonts w:asciiTheme="majorHAnsi" w:hAnsiTheme="majorHAnsi"/>
         <w:noProof/>
       </w:rPr>
-      <w:t>20</w:t>
+      <w:t>21</w:t>
     </w:r>
     <w:r>
       <w:rPr>
@@ -8652,7 +8682,6 @@
     <w:uiPriority w:val="59"/>
     <w:rsid w:val="00575811"/>
     <w:tblPr>
-      <w:tblInd w:w="0" w:type="dxa"/>
       <w:tblBorders>
         <w:top w:val="single" w:sz="4" w:space="0" w:color="000000" w:themeColor="text1"/>
         <w:left w:val="single" w:sz="4" w:space="0" w:color="000000" w:themeColor="text1"/>
@@ -8661,12 +8690,6 @@
         <w:insideH w:val="single" w:sz="4" w:space="0" w:color="000000" w:themeColor="text1"/>
         <w:insideV w:val="single" w:sz="4" w:space="0" w:color="000000" w:themeColor="text1"/>
       </w:tblBorders>
-      <w:tblCellMar>
-        <w:top w:w="0" w:type="dxa"/>
-        <w:left w:w="108" w:type="dxa"/>
-        <w:bottom w:w="0" w:type="dxa"/>
-        <w:right w:w="108" w:type="dxa"/>
-      </w:tblCellMar>
     </w:tblPr>
   </w:style>
   <w:style w:type="character" w:styleId="Hyperlink">
@@ -9078,7 +9101,7 @@
 </file>
 
 <file path=customXml/itemProps1.xml><?xml version="1.0" encoding="utf-8"?>
-<ds:datastoreItem xmlns:ds="http://schemas.openxmlformats.org/officeDocument/2006/customXml" ds:itemID="{CFA1769E-91A2-4DA3-AC29-BE863BBE14E1}">
+<ds:datastoreItem xmlns:ds="http://schemas.openxmlformats.org/officeDocument/2006/customXml" ds:itemID="{3B3CEE2A-7C31-49C1-9AAE-CD4F9B910432}">
   <ds:schemaRefs>
     <ds:schemaRef ds:uri="http://schemas.openxmlformats.org/officeDocument/2006/bibliography"/>
   </ds:schemaRefs>

</xml_diff>

<commit_message>
Updating Manual to version 1.2
</commit_message>
<xml_diff>
--- a/Documentation/Hofstadter - Manual.docx
+++ b/Documentation/Hofstadter - Manual.docx
@@ -147,14 +147,6 @@
           <w:sz w:val="72"/>
           <w:szCs w:val="72"/>
         </w:rPr>
-        <w:t>1.</w:t>
-      </w:r>
-      <w:r>
-        <w:rPr>
-          <w:rFonts w:ascii="Times New Roman" w:hAnsi="Times New Roman" w:cs="Times New Roman"/>
-          <w:sz w:val="72"/>
-          <w:szCs w:val="72"/>
-        </w:rPr>
         <w:t>2</w:t>
       </w:r>
     </w:p>
@@ -319,8 +311,6 @@
         </w:rPr>
         <w:t>The University of Toronto</w:t>
       </w:r>
-      <w:bookmarkStart w:id="0" w:name="_GoBack"/>
-      <w:bookmarkEnd w:id="0"/>
     </w:p>
     <w:p>
       <w:pPr>
@@ -4090,7 +4080,7 @@
         </w:rPr>
         <w:drawing>
           <wp:inline distT="0" distB="0" distL="0" distR="0" wp14:anchorId="10A750A9" wp14:editId="7DCE0B2E">
-            <wp:extent cx="5893156" cy="1457325"/>
+            <wp:extent cx="5700569" cy="1409700"/>
             <wp:effectExtent l="0" t="0" r="0" b="0"/>
             <wp:docPr id="9" name="Picture 9"/>
             <wp:cNvGraphicFramePr>
@@ -4118,7 +4108,7 @@
                   <pic:spPr>
                     <a:xfrm>
                       <a:off x="0" y="0"/>
-                      <a:ext cx="5893156" cy="1457325"/>
+                      <a:ext cx="5711107" cy="1412306"/>
                     </a:xfrm>
                     <a:prstGeom prst="rect">
                       <a:avLst/>
@@ -4678,111 +4668,6 @@
       <w:pPr>
         <w:widowControl/>
       </w:pPr>
-    </w:p>
-    <w:p>
-      <w:pPr>
-        <w:widowControl/>
-      </w:pPr>
-    </w:p>
-    <w:p>
-      <w:pPr>
-        <w:widowControl/>
-      </w:pPr>
-    </w:p>
-    <w:p>
-      <w:pPr>
-        <w:widowControl/>
-      </w:pPr>
-    </w:p>
-    <w:p>
-      <w:pPr>
-        <w:widowControl/>
-      </w:pPr>
-    </w:p>
-    <w:p>
-      <w:pPr>
-        <w:widowControl/>
-      </w:pPr>
-    </w:p>
-    <w:p>
-      <w:pPr>
-        <w:widowControl/>
-      </w:pPr>
-    </w:p>
-    <w:p>
-      <w:pPr>
-        <w:widowControl/>
-      </w:pPr>
-    </w:p>
-    <w:p>
-      <w:pPr>
-        <w:widowControl/>
-      </w:pPr>
-    </w:p>
-    <w:p>
-      <w:pPr>
-        <w:widowControl/>
-      </w:pPr>
-    </w:p>
-    <w:p>
-      <w:pPr>
-        <w:widowControl/>
-      </w:pPr>
-    </w:p>
-    <w:p>
-      <w:pPr>
-        <w:widowControl/>
-      </w:pPr>
-    </w:p>
-    <w:p>
-      <w:pPr>
-        <w:widowControl/>
-      </w:pPr>
-    </w:p>
-    <w:p>
-      <w:pPr>
-        <w:widowControl/>
-      </w:pPr>
-    </w:p>
-    <w:p>
-      <w:pPr>
-        <w:widowControl/>
-      </w:pPr>
-    </w:p>
-    <w:p>
-      <w:pPr>
-        <w:widowControl/>
-      </w:pPr>
-    </w:p>
-    <w:p>
-      <w:pPr>
-        <w:widowControl/>
-      </w:pPr>
-    </w:p>
-    <w:p>
-      <w:pPr>
-        <w:widowControl/>
-      </w:pPr>
-    </w:p>
-    <w:p>
-      <w:pPr>
-        <w:widowControl/>
-      </w:pPr>
-    </w:p>
-    <w:p>
-      <w:pPr>
-        <w:widowControl/>
-      </w:pPr>
-    </w:p>
-    <w:p>
-      <w:pPr>
-        <w:widowControl/>
-      </w:pPr>
-    </w:p>
-    <w:p>
-      <w:pPr>
-        <w:widowControl/>
-      </w:pPr>
       <w:r>
         <w:rPr>
           <w:b/>
@@ -4812,6 +4697,26 @@
           <w:b/>
         </w:rPr>
         <w:t>Note: This may not work correctly with the current version.</w:t>
+      </w:r>
+    </w:p>
+    <w:p>
+      <w:pPr>
+        <w:widowControl/>
+        <w:rPr>
+          <w:b/>
+          <w:i/>
+          <w:sz w:val="28"/>
+          <w:szCs w:val="28"/>
+        </w:rPr>
+      </w:pPr>
+      <w:r>
+        <w:rPr>
+          <w:b/>
+          <w:i/>
+          <w:sz w:val="28"/>
+          <w:szCs w:val="28"/>
+        </w:rPr>
+        <w:br w:type="page"/>
       </w:r>
     </w:p>
     <w:p>
@@ -4967,10 +4872,34 @@
       </w:r>
       <w:r>
         <w:rPr>
-          <w:b/>
-          <w:szCs w:val="24"/>
-        </w:rPr>
-        <w:t>Note: In this version, the results will be shown on the screen, regardless of the selected output.</w:t>
+          <w:szCs w:val="24"/>
+        </w:rPr>
+        <w:t>T</w:t>
+      </w:r>
+      <w:r>
+        <w:rPr>
+          <w:szCs w:val="24"/>
+        </w:rPr>
+        <w:t>he results will be shown on the screen</w:t>
+      </w:r>
+      <w:r>
+        <w:rPr>
+          <w:b/>
+          <w:szCs w:val="24"/>
+        </w:rPr>
+        <w:t xml:space="preserve">. </w:t>
+      </w:r>
+      <w:r>
+        <w:rPr>
+          <w:szCs w:val="24"/>
+        </w:rPr>
+        <w:t>However,</w:t>
+      </w:r>
+      <w:r>
+        <w:rPr>
+          <w:szCs w:val="24"/>
+        </w:rPr>
+        <w:t xml:space="preserve"> if the user chooses “Microsoft Excel File”, then the user will be prompted to choose a filename to save the results. </w:t>
       </w:r>
     </w:p>
     <w:p>
@@ -5527,13 +5456,10 @@
           </w:tcPr>
           <w:p>
             <w:r>
-              <w:t xml:space="preserve">Shows the sequence generated by some user-specified expression. </w:t>
-            </w:r>
-            <w:r>
-              <w:rPr>
-                <w:b/>
-              </w:rPr>
-              <w:t>This option may be unstable.</w:t>
+              <w:t xml:space="preserve">Shows the sequence generated by </w:t>
+            </w:r>
+            <w:r>
+              <w:t>some user-specified expression.</w:t>
             </w:r>
           </w:p>
         </w:tc>
@@ -5616,9 +5542,9 @@
         </w:rPr>
         <w:drawing>
           <wp:inline distT="0" distB="0" distL="0" distR="0">
-            <wp:extent cx="5274310" cy="4036060"/>
+            <wp:extent cx="5267325" cy="2962275"/>
             <wp:effectExtent l="0" t="0" r="0" b="0"/>
-            <wp:docPr id="11" name="Picture 11"/>
+            <wp:docPr id="6" name="Picture 6" descr="C:\Users\Robert\Desktop\2015-06-01 01_21_56-Configurations.png"/>
             <wp:cNvGraphicFramePr>
               <a:graphicFrameLocks xmlns:a="http://schemas.openxmlformats.org/drawingml/2006/main" noChangeAspect="1"/>
             </wp:cNvGraphicFramePr>
@@ -5626,8 +5552,10 @@
               <a:graphicData uri="http://schemas.openxmlformats.org/drawingml/2006/picture">
                 <pic:pic xmlns:pic="http://schemas.openxmlformats.org/drawingml/2006/picture">
                   <pic:nvPicPr>
-                    <pic:cNvPr id="0" name="Result Page.png"/>
-                    <pic:cNvPicPr/>
+                    <pic:cNvPr id="0" name="Picture 2" descr="C:\Users\Robert\Desktop\2015-06-01 01_21_56-Configurations.png"/>
+                    <pic:cNvPicPr>
+                      <a:picLocks noChangeAspect="1" noChangeArrowheads="1"/>
+                    </pic:cNvPicPr>
                   </pic:nvPicPr>
                   <pic:blipFill>
                     <a:blip r:embed="rId18">
@@ -5637,18 +5565,23 @@
                         </a:ext>
                       </a:extLst>
                     </a:blip>
+                    <a:srcRect/>
                     <a:stretch>
                       <a:fillRect/>
                     </a:stretch>
                   </pic:blipFill>
-                  <pic:spPr>
+                  <pic:spPr bwMode="auto">
                     <a:xfrm>
                       <a:off x="0" y="0"/>
-                      <a:ext cx="5274310" cy="4036060"/>
+                      <a:ext cx="5267325" cy="2962275"/>
                     </a:xfrm>
                     <a:prstGeom prst="rect">
                       <a:avLst/>
                     </a:prstGeom>
+                    <a:noFill/>
+                    <a:ln>
+                      <a:noFill/>
+                    </a:ln>
                   </pic:spPr>
                 </pic:pic>
               </a:graphicData>
@@ -5668,66 +5601,10 @@
       <w:pPr>
         <w:widowControl/>
       </w:pPr>
-    </w:p>
-    <w:p>
-      <w:pPr>
-        <w:widowControl/>
-      </w:pPr>
-    </w:p>
-    <w:p>
-      <w:pPr>
-        <w:widowControl/>
-      </w:pPr>
-    </w:p>
-    <w:p>
-      <w:pPr>
-        <w:widowControl/>
-      </w:pPr>
-    </w:p>
-    <w:p>
-      <w:pPr>
-        <w:widowControl/>
-      </w:pPr>
-    </w:p>
-    <w:p>
-      <w:pPr>
-        <w:widowControl/>
-      </w:pPr>
-    </w:p>
-    <w:p>
-      <w:pPr>
-        <w:widowControl/>
-      </w:pPr>
-    </w:p>
-    <w:p>
-      <w:pPr>
-        <w:widowControl/>
-      </w:pPr>
-    </w:p>
-    <w:p>
-      <w:pPr>
-        <w:widowControl/>
-      </w:pPr>
-    </w:p>
-    <w:p>
-      <w:pPr>
-        <w:widowControl/>
-      </w:pPr>
-    </w:p>
-    <w:p>
-      <w:pPr>
-        <w:widowControl/>
-      </w:pPr>
-    </w:p>
-    <w:p>
-      <w:pPr>
-        <w:widowControl/>
-      </w:pPr>
-      <w:r>
-        <w:rPr>
-          <w:b/>
-        </w:rPr>
-        <w:lastRenderedPageBreak/>
+      <w:r>
+        <w:rPr>
+          <w:b/>
+        </w:rPr>
         <w:t>Popup</w:t>
       </w:r>
     </w:p>
@@ -5761,6 +5638,7 @@
           <w:noProof/>
           <w:lang w:val="en-CA" w:eastAsia="en-CA"/>
         </w:rPr>
+        <w:lastRenderedPageBreak/>
         <w:drawing>
           <wp:inline distT="0" distB="0" distL="0" distR="0" wp14:anchorId="05936896" wp14:editId="031FE45D">
             <wp:extent cx="4078348" cy="4173637"/>
@@ -5959,16 +5837,7 @@
           <w:sz w:val="32"/>
           <w:szCs w:val="32"/>
         </w:rPr>
-        <w:t>1.1.</w:t>
-      </w:r>
-      <w:r>
-        <w:rPr>
-          <w:b/>
-          <w:i/>
-          <w:sz w:val="32"/>
-          <w:szCs w:val="32"/>
-        </w:rPr>
-        <w:t>2</w:t>
+        <w:t>1.2</w:t>
       </w:r>
     </w:p>
     <w:p>
@@ -5987,45 +5856,7 @@
         <w:rPr>
           <w:szCs w:val="24"/>
         </w:rPr>
-        <w:t xml:space="preserve">Fixed the </w:t>
-      </w:r>
-      <w:r>
-        <w:rPr>
-          <w:szCs w:val="24"/>
-        </w:rPr>
-        <w:t>problem when we</w:t>
-      </w:r>
-      <w:r>
-        <w:rPr>
-          <w:szCs w:val="24"/>
-          <w:lang w:val="en-CA"/>
-        </w:rPr>
-        <w:t>’</w:t>
-      </w:r>
-      <w:r>
-        <w:rPr>
-          <w:szCs w:val="24"/>
-        </w:rPr>
-        <w:t>re trying to display a number of terms that’s one less than a factor of 10</w:t>
-      </w:r>
-    </w:p>
-    <w:p>
-      <w:pPr>
-        <w:rPr>
-          <w:b/>
-          <w:i/>
-          <w:sz w:val="32"/>
-          <w:szCs w:val="32"/>
-        </w:rPr>
-      </w:pPr>
-      <w:r>
-        <w:rPr>
-          <w:b/>
-          <w:i/>
-          <w:sz w:val="32"/>
-          <w:szCs w:val="32"/>
-        </w:rPr>
-        <w:t>1.1.1</w:t>
+        <w:t>Implemented the feature to output results to Microsoft Excel files</w:t>
       </w:r>
     </w:p>
     <w:p>
@@ -6044,7 +5875,7 @@
         <w:rPr>
           <w:szCs w:val="24"/>
         </w:rPr>
-        <w:t>Fixed the frequency table when the startIndex is less than 0</w:t>
+        <w:t>Implemented the “Addition Expression” feature</w:t>
       </w:r>
     </w:p>
     <w:p>
@@ -6063,7 +5894,26 @@
         <w:rPr>
           <w:szCs w:val="24"/>
         </w:rPr>
-        <w:t>Fixed R(n)/2 and 2R(n)-n tables when the startIndex is less than 0</w:t>
+        <w:t>Implemented a cell to display error messages</w:t>
+      </w:r>
+    </w:p>
+    <w:p>
+      <w:pPr>
+        <w:rPr>
+          <w:b/>
+          <w:i/>
+          <w:sz w:val="32"/>
+          <w:szCs w:val="32"/>
+        </w:rPr>
+      </w:pPr>
+      <w:r>
+        <w:rPr>
+          <w:b/>
+          <w:i/>
+          <w:sz w:val="32"/>
+          <w:szCs w:val="32"/>
+        </w:rPr>
+        <w:t>1.1.2</w:t>
       </w:r>
     </w:p>
     <w:p>
@@ -6082,7 +5932,39 @@
         <w:rPr>
           <w:szCs w:val="24"/>
         </w:rPr>
-        <w:t>Fixed the readme for code installation</w:t>
+        <w:t>Fixed the problem when we</w:t>
+      </w:r>
+      <w:r>
+        <w:rPr>
+          <w:szCs w:val="24"/>
+          <w:lang w:val="en-CA"/>
+        </w:rPr>
+        <w:t>’</w:t>
+      </w:r>
+      <w:r>
+        <w:rPr>
+          <w:szCs w:val="24"/>
+        </w:rPr>
+        <w:t>re trying to display a number of terms that’s one less than a factor of 10</w:t>
+      </w:r>
+    </w:p>
+    <w:p>
+      <w:pPr>
+        <w:rPr>
+          <w:b/>
+          <w:i/>
+          <w:sz w:val="32"/>
+          <w:szCs w:val="32"/>
+        </w:rPr>
+      </w:pPr>
+      <w:r>
+        <w:rPr>
+          <w:b/>
+          <w:i/>
+          <w:sz w:val="32"/>
+          <w:szCs w:val="32"/>
+        </w:rPr>
+        <w:t>1.1.1</w:t>
       </w:r>
     </w:p>
     <w:p>
@@ -6101,19 +5983,7 @@
         <w:rPr>
           <w:szCs w:val="24"/>
         </w:rPr>
-        <w:t xml:space="preserve">Added </w:t>
-      </w:r>
-      <w:r>
-        <w:rPr>
-          <w:szCs w:val="24"/>
-        </w:rPr>
-        <w:t>libgcc_s_dw2-1.dll</w:t>
-      </w:r>
-      <w:r>
-        <w:rPr>
-          <w:szCs w:val="24"/>
-        </w:rPr>
-        <w:t xml:space="preserve"> to the build folder.</w:t>
+        <w:t>Fixed the frequency table when the startIndex is less than 0</w:t>
       </w:r>
     </w:p>
     <w:p>
@@ -6132,7 +6002,7 @@
         <w:rPr>
           <w:szCs w:val="24"/>
         </w:rPr>
-        <w:t>Changed “# of Terms:” to “Calculate to term:”</w:t>
+        <w:t>Fixed R(n)/2 and 2R(n)-n tables when the startIndex is less than 0</w:t>
       </w:r>
     </w:p>
     <w:p>
@@ -6151,6 +6021,75 @@
         <w:rPr>
           <w:szCs w:val="24"/>
         </w:rPr>
+        <w:t>Fixed the readme for code installation</w:t>
+      </w:r>
+    </w:p>
+    <w:p>
+      <w:pPr>
+        <w:pStyle w:val="ListParagraph"/>
+        <w:numPr>
+          <w:ilvl w:val="0"/>
+          <w:numId w:val="12"/>
+        </w:numPr>
+        <w:ind w:leftChars="0"/>
+        <w:rPr>
+          <w:szCs w:val="24"/>
+        </w:rPr>
+      </w:pPr>
+      <w:r>
+        <w:rPr>
+          <w:szCs w:val="24"/>
+        </w:rPr>
+        <w:t xml:space="preserve">Added </w:t>
+      </w:r>
+      <w:r>
+        <w:rPr>
+          <w:szCs w:val="24"/>
+        </w:rPr>
+        <w:t>libgcc_s_dw2-1.dll</w:t>
+      </w:r>
+      <w:r>
+        <w:rPr>
+          <w:szCs w:val="24"/>
+        </w:rPr>
+        <w:t xml:space="preserve"> to the build folder.</w:t>
+      </w:r>
+    </w:p>
+    <w:p>
+      <w:pPr>
+        <w:pStyle w:val="ListParagraph"/>
+        <w:numPr>
+          <w:ilvl w:val="0"/>
+          <w:numId w:val="12"/>
+        </w:numPr>
+        <w:ind w:leftChars="0"/>
+        <w:rPr>
+          <w:szCs w:val="24"/>
+        </w:rPr>
+      </w:pPr>
+      <w:r>
+        <w:rPr>
+          <w:szCs w:val="24"/>
+        </w:rPr>
+        <w:t>Changed “# of Terms:” to “Calculate to term:”</w:t>
+      </w:r>
+    </w:p>
+    <w:p>
+      <w:pPr>
+        <w:pStyle w:val="ListParagraph"/>
+        <w:numPr>
+          <w:ilvl w:val="0"/>
+          <w:numId w:val="12"/>
+        </w:numPr>
+        <w:ind w:leftChars="0"/>
+        <w:rPr>
+          <w:szCs w:val="24"/>
+        </w:rPr>
+      </w:pPr>
+      <w:r>
+        <w:rPr>
+          <w:szCs w:val="24"/>
+        </w:rPr>
         <w:t>The parameter column now shows “No parameters.” when the user never put a parameter into the recursion.</w:t>
       </w:r>
     </w:p>
@@ -6398,26 +6337,87 @@
         </w:rPr>
         <w:br w:type="page"/>
       </w:r>
-    </w:p>
-    <w:p>
-      <w:pPr>
+      <w:r>
         <w:rPr>
           <w:b/>
           <w:i/>
           <w:sz w:val="32"/>
           <w:szCs w:val="32"/>
         </w:rPr>
-      </w:pPr>
-      <w:r>
+        <w:lastRenderedPageBreak/>
+        <w:t>Manual Change Log</w:t>
+      </w:r>
+    </w:p>
+    <w:p>
+      <w:pPr>
         <w:rPr>
           <w:b/>
           <w:i/>
           <w:sz w:val="32"/>
           <w:szCs w:val="32"/>
         </w:rPr>
-        <w:lastRenderedPageBreak/>
-        <w:t>Manual Change Log</w:t>
-      </w:r>
+      </w:pPr>
+      <w:r>
+        <w:rPr>
+          <w:b/>
+          <w:i/>
+          <w:sz w:val="32"/>
+          <w:szCs w:val="32"/>
+        </w:rPr>
+        <w:t>1.2</w:t>
+      </w:r>
+    </w:p>
+    <w:p>
+      <w:pPr>
+        <w:pStyle w:val="ListParagraph"/>
+        <w:numPr>
+          <w:ilvl w:val="0"/>
+          <w:numId w:val="11"/>
+        </w:numPr>
+        <w:ind w:leftChars="0"/>
+        <w:rPr>
+          <w:szCs w:val="24"/>
+        </w:rPr>
+      </w:pPr>
+      <w:r>
+        <w:rPr>
+          <w:szCs w:val="24"/>
+        </w:rPr>
+        <w:t>Updated Summary Options page</w:t>
+      </w:r>
+      <w:r>
+        <w:rPr>
+          <w:szCs w:val="24"/>
+        </w:rPr>
+        <w:t xml:space="preserve"> for Additional Expressions and Output Results</w:t>
+      </w:r>
+    </w:p>
+    <w:p>
+      <w:pPr>
+        <w:pStyle w:val="ListParagraph"/>
+        <w:numPr>
+          <w:ilvl w:val="0"/>
+          <w:numId w:val="11"/>
+        </w:numPr>
+        <w:ind w:leftChars="0"/>
+        <w:rPr>
+          <w:szCs w:val="24"/>
+        </w:rPr>
+      </w:pPr>
+      <w:r>
+        <w:rPr>
+          <w:szCs w:val="24"/>
+        </w:rPr>
+        <w:t>Updated Results page</w:t>
+      </w:r>
+      <w:r>
+        <w:rPr>
+          <w:szCs w:val="24"/>
+        </w:rPr>
+        <w:t xml:space="preserve"> image</w:t>
+      </w:r>
+      <w:bookmarkStart w:id="0" w:name="_GoBack"/>
+      <w:bookmarkEnd w:id="0"/>
     </w:p>
     <w:p>
       <w:pPr>
@@ -6790,10 +6790,27 @@
         <w:rPr>
           <w:szCs w:val="24"/>
         </w:rPr>
-        <w:t xml:space="preserve">The next version will be version 1.2 with new features. </w:t>
-      </w:r>
-    </w:p>
-    <w:p/>
+        <w:t>The next version will be version 1.2</w:t>
+      </w:r>
+      <w:r>
+        <w:rPr>
+          <w:szCs w:val="24"/>
+        </w:rPr>
+        <w:t>.1</w:t>
+      </w:r>
+      <w:r>
+        <w:rPr>
+          <w:szCs w:val="24"/>
+        </w:rPr>
+        <w:t xml:space="preserve"> </w:t>
+      </w:r>
+      <w:r>
+        <w:rPr>
+          <w:szCs w:val="24"/>
+        </w:rPr>
+        <w:t>to enhance the “Additional Expressions” and “Output to Microsoft Excel File” feature.</w:t>
+      </w:r>
+    </w:p>
     <w:sectPr>
       <w:footerReference w:type="default" r:id="rId22"/>
       <w:pgSz w:w="11906" w:h="16838"/>
@@ -6846,13 +6863,7 @@
       <w:rPr>
         <w:rFonts w:asciiTheme="majorHAnsi" w:hAnsiTheme="majorHAnsi"/>
       </w:rPr>
-      <w:t>1</w:t>
-    </w:r>
-    <w:r>
-      <w:rPr>
-        <w:rFonts w:asciiTheme="majorHAnsi" w:hAnsiTheme="majorHAnsi"/>
-      </w:rPr>
-      <w:t>.2</w:t>
+      <w:t>2</w:t>
     </w:r>
     <w:r>
       <w:rPr>
@@ -6892,7 +6903,7 @@
         <w:rFonts w:asciiTheme="majorHAnsi" w:hAnsiTheme="majorHAnsi"/>
         <w:noProof/>
       </w:rPr>
-      <w:t>21</w:t>
+      <w:t>20</w:t>
     </w:r>
     <w:r>
       <w:rPr>
@@ -7134,6 +7145,119 @@
     </w:lvl>
   </w:abstractNum>
   <w:abstractNum w:abstractNumId="2">
+    <w:nsid w:val="24AE61D8"/>
+    <w:multiLevelType w:val="hybridMultilevel"/>
+    <w:tmpl w:val="BC0804B2"/>
+    <w:lvl w:ilvl="0" w:tplc="10090001">
+      <w:start w:val="1"/>
+      <w:numFmt w:val="bullet"/>
+      <w:lvlText w:val=""/>
+      <w:lvlJc w:val="left"/>
+      <w:pPr>
+        <w:ind w:left="1440" w:hanging="360"/>
+      </w:pPr>
+      <w:rPr>
+        <w:rFonts w:ascii="Symbol" w:hAnsi="Symbol" w:hint="default"/>
+      </w:rPr>
+    </w:lvl>
+    <w:lvl w:ilvl="1" w:tplc="10090003" w:tentative="1">
+      <w:start w:val="1"/>
+      <w:numFmt w:val="bullet"/>
+      <w:lvlText w:val="o"/>
+      <w:lvlJc w:val="left"/>
+      <w:pPr>
+        <w:ind w:left="2160" w:hanging="360"/>
+      </w:pPr>
+      <w:rPr>
+        <w:rFonts w:ascii="Courier New" w:hAnsi="Courier New" w:cs="Courier New" w:hint="default"/>
+      </w:rPr>
+    </w:lvl>
+    <w:lvl w:ilvl="2" w:tplc="10090005" w:tentative="1">
+      <w:start w:val="1"/>
+      <w:numFmt w:val="bullet"/>
+      <w:lvlText w:val=""/>
+      <w:lvlJc w:val="left"/>
+      <w:pPr>
+        <w:ind w:left="2880" w:hanging="360"/>
+      </w:pPr>
+      <w:rPr>
+        <w:rFonts w:ascii="Wingdings" w:hAnsi="Wingdings" w:hint="default"/>
+      </w:rPr>
+    </w:lvl>
+    <w:lvl w:ilvl="3" w:tplc="10090001" w:tentative="1">
+      <w:start w:val="1"/>
+      <w:numFmt w:val="bullet"/>
+      <w:lvlText w:val=""/>
+      <w:lvlJc w:val="left"/>
+      <w:pPr>
+        <w:ind w:left="3600" w:hanging="360"/>
+      </w:pPr>
+      <w:rPr>
+        <w:rFonts w:ascii="Symbol" w:hAnsi="Symbol" w:hint="default"/>
+      </w:rPr>
+    </w:lvl>
+    <w:lvl w:ilvl="4" w:tplc="10090003" w:tentative="1">
+      <w:start w:val="1"/>
+      <w:numFmt w:val="bullet"/>
+      <w:lvlText w:val="o"/>
+      <w:lvlJc w:val="left"/>
+      <w:pPr>
+        <w:ind w:left="4320" w:hanging="360"/>
+      </w:pPr>
+      <w:rPr>
+        <w:rFonts w:ascii="Courier New" w:hAnsi="Courier New" w:cs="Courier New" w:hint="default"/>
+      </w:rPr>
+    </w:lvl>
+    <w:lvl w:ilvl="5" w:tplc="10090005" w:tentative="1">
+      <w:start w:val="1"/>
+      <w:numFmt w:val="bullet"/>
+      <w:lvlText w:val=""/>
+      <w:lvlJc w:val="left"/>
+      <w:pPr>
+        <w:ind w:left="5040" w:hanging="360"/>
+      </w:pPr>
+      <w:rPr>
+        <w:rFonts w:ascii="Wingdings" w:hAnsi="Wingdings" w:hint="default"/>
+      </w:rPr>
+    </w:lvl>
+    <w:lvl w:ilvl="6" w:tplc="10090001" w:tentative="1">
+      <w:start w:val="1"/>
+      <w:numFmt w:val="bullet"/>
+      <w:lvlText w:val=""/>
+      <w:lvlJc w:val="left"/>
+      <w:pPr>
+        <w:ind w:left="5760" w:hanging="360"/>
+      </w:pPr>
+      <w:rPr>
+        <w:rFonts w:ascii="Symbol" w:hAnsi="Symbol" w:hint="default"/>
+      </w:rPr>
+    </w:lvl>
+    <w:lvl w:ilvl="7" w:tplc="10090003" w:tentative="1">
+      <w:start w:val="1"/>
+      <w:numFmt w:val="bullet"/>
+      <w:lvlText w:val="o"/>
+      <w:lvlJc w:val="left"/>
+      <w:pPr>
+        <w:ind w:left="6480" w:hanging="360"/>
+      </w:pPr>
+      <w:rPr>
+        <w:rFonts w:ascii="Courier New" w:hAnsi="Courier New" w:cs="Courier New" w:hint="default"/>
+      </w:rPr>
+    </w:lvl>
+    <w:lvl w:ilvl="8" w:tplc="10090005" w:tentative="1">
+      <w:start w:val="1"/>
+      <w:numFmt w:val="bullet"/>
+      <w:lvlText w:val=""/>
+      <w:lvlJc w:val="left"/>
+      <w:pPr>
+        <w:ind w:left="7200" w:hanging="360"/>
+      </w:pPr>
+      <w:rPr>
+        <w:rFonts w:ascii="Wingdings" w:hAnsi="Wingdings" w:hint="default"/>
+      </w:rPr>
+    </w:lvl>
+  </w:abstractNum>
+  <w:abstractNum w:abstractNumId="3">
     <w:nsid w:val="2C3E7E57"/>
     <w:multiLevelType w:val="hybridMultilevel"/>
     <w:tmpl w:val="53765C2C"/>
@@ -7246,7 +7370,7 @@
       </w:rPr>
     </w:lvl>
   </w:abstractNum>
-  <w:abstractNum w:abstractNumId="3">
+  <w:abstractNum w:abstractNumId="4">
     <w:nsid w:val="2EDF569C"/>
     <w:multiLevelType w:val="hybridMultilevel"/>
     <w:tmpl w:val="A6AEE2E2"/>
@@ -7335,7 +7459,7 @@
       </w:pPr>
     </w:lvl>
   </w:abstractNum>
-  <w:abstractNum w:abstractNumId="4">
+  <w:abstractNum w:abstractNumId="5">
     <w:nsid w:val="4210250C"/>
     <w:multiLevelType w:val="hybridMultilevel"/>
     <w:tmpl w:val="D1401916"/>
@@ -7448,7 +7572,7 @@
       </w:rPr>
     </w:lvl>
   </w:abstractNum>
-  <w:abstractNum w:abstractNumId="5">
+  <w:abstractNum w:abstractNumId="6">
     <w:nsid w:val="4259059B"/>
     <w:multiLevelType w:val="hybridMultilevel"/>
     <w:tmpl w:val="6898FF2C"/>
@@ -7561,7 +7685,7 @@
       </w:rPr>
     </w:lvl>
   </w:abstractNum>
-  <w:abstractNum w:abstractNumId="6">
+  <w:abstractNum w:abstractNumId="7">
     <w:nsid w:val="5C002548"/>
     <w:multiLevelType w:val="hybridMultilevel"/>
     <w:tmpl w:val="FA46F942"/>
@@ -7674,7 +7798,7 @@
       </w:rPr>
     </w:lvl>
   </w:abstractNum>
-  <w:abstractNum w:abstractNumId="7">
+  <w:abstractNum w:abstractNumId="8">
     <w:nsid w:val="62383A9B"/>
     <w:multiLevelType w:val="hybridMultilevel"/>
     <w:tmpl w:val="7EFCEFD0"/>
@@ -7786,7 +7910,7 @@
       </w:rPr>
     </w:lvl>
   </w:abstractNum>
-  <w:abstractNum w:abstractNumId="8">
+  <w:abstractNum w:abstractNumId="9">
     <w:nsid w:val="65D03B44"/>
     <w:multiLevelType w:val="hybridMultilevel"/>
     <w:tmpl w:val="9C60B62C"/>
@@ -7899,7 +8023,7 @@
       </w:rPr>
     </w:lvl>
   </w:abstractNum>
-  <w:abstractNum w:abstractNumId="9">
+  <w:abstractNum w:abstractNumId="10">
     <w:nsid w:val="677D00A4"/>
     <w:multiLevelType w:val="hybridMultilevel"/>
     <w:tmpl w:val="7CFAEADC"/>
@@ -8012,7 +8136,7 @@
       </w:rPr>
     </w:lvl>
   </w:abstractNum>
-  <w:abstractNum w:abstractNumId="10">
+  <w:abstractNum w:abstractNumId="11">
     <w:nsid w:val="69286692"/>
     <w:multiLevelType w:val="hybridMultilevel"/>
     <w:tmpl w:val="926010A8"/>
@@ -8125,7 +8249,120 @@
       </w:rPr>
     </w:lvl>
   </w:abstractNum>
-  <w:abstractNum w:abstractNumId="11">
+  <w:abstractNum w:abstractNumId="12">
+    <w:nsid w:val="6F113B28"/>
+    <w:multiLevelType w:val="hybridMultilevel"/>
+    <w:tmpl w:val="5468AE5C"/>
+    <w:lvl w:ilvl="0" w:tplc="10090001">
+      <w:start w:val="1"/>
+      <w:numFmt w:val="bullet"/>
+      <w:lvlText w:val=""/>
+      <w:lvlJc w:val="left"/>
+      <w:pPr>
+        <w:ind w:left="720" w:hanging="360"/>
+      </w:pPr>
+      <w:rPr>
+        <w:rFonts w:ascii="Symbol" w:hAnsi="Symbol" w:hint="default"/>
+      </w:rPr>
+    </w:lvl>
+    <w:lvl w:ilvl="1" w:tplc="10090003" w:tentative="1">
+      <w:start w:val="1"/>
+      <w:numFmt w:val="bullet"/>
+      <w:lvlText w:val="o"/>
+      <w:lvlJc w:val="left"/>
+      <w:pPr>
+        <w:ind w:left="1440" w:hanging="360"/>
+      </w:pPr>
+      <w:rPr>
+        <w:rFonts w:ascii="Courier New" w:hAnsi="Courier New" w:cs="Courier New" w:hint="default"/>
+      </w:rPr>
+    </w:lvl>
+    <w:lvl w:ilvl="2" w:tplc="10090005" w:tentative="1">
+      <w:start w:val="1"/>
+      <w:numFmt w:val="bullet"/>
+      <w:lvlText w:val=""/>
+      <w:lvlJc w:val="left"/>
+      <w:pPr>
+        <w:ind w:left="2160" w:hanging="360"/>
+      </w:pPr>
+      <w:rPr>
+        <w:rFonts w:ascii="Wingdings" w:hAnsi="Wingdings" w:hint="default"/>
+      </w:rPr>
+    </w:lvl>
+    <w:lvl w:ilvl="3" w:tplc="10090001" w:tentative="1">
+      <w:start w:val="1"/>
+      <w:numFmt w:val="bullet"/>
+      <w:lvlText w:val=""/>
+      <w:lvlJc w:val="left"/>
+      <w:pPr>
+        <w:ind w:left="2880" w:hanging="360"/>
+      </w:pPr>
+      <w:rPr>
+        <w:rFonts w:ascii="Symbol" w:hAnsi="Symbol" w:hint="default"/>
+      </w:rPr>
+    </w:lvl>
+    <w:lvl w:ilvl="4" w:tplc="10090003" w:tentative="1">
+      <w:start w:val="1"/>
+      <w:numFmt w:val="bullet"/>
+      <w:lvlText w:val="o"/>
+      <w:lvlJc w:val="left"/>
+      <w:pPr>
+        <w:ind w:left="3600" w:hanging="360"/>
+      </w:pPr>
+      <w:rPr>
+        <w:rFonts w:ascii="Courier New" w:hAnsi="Courier New" w:cs="Courier New" w:hint="default"/>
+      </w:rPr>
+    </w:lvl>
+    <w:lvl w:ilvl="5" w:tplc="10090005" w:tentative="1">
+      <w:start w:val="1"/>
+      <w:numFmt w:val="bullet"/>
+      <w:lvlText w:val=""/>
+      <w:lvlJc w:val="left"/>
+      <w:pPr>
+        <w:ind w:left="4320" w:hanging="360"/>
+      </w:pPr>
+      <w:rPr>
+        <w:rFonts w:ascii="Wingdings" w:hAnsi="Wingdings" w:hint="default"/>
+      </w:rPr>
+    </w:lvl>
+    <w:lvl w:ilvl="6" w:tplc="10090001" w:tentative="1">
+      <w:start w:val="1"/>
+      <w:numFmt w:val="bullet"/>
+      <w:lvlText w:val=""/>
+      <w:lvlJc w:val="left"/>
+      <w:pPr>
+        <w:ind w:left="5040" w:hanging="360"/>
+      </w:pPr>
+      <w:rPr>
+        <w:rFonts w:ascii="Symbol" w:hAnsi="Symbol" w:hint="default"/>
+      </w:rPr>
+    </w:lvl>
+    <w:lvl w:ilvl="7" w:tplc="10090003" w:tentative="1">
+      <w:start w:val="1"/>
+      <w:numFmt w:val="bullet"/>
+      <w:lvlText w:val="o"/>
+      <w:lvlJc w:val="left"/>
+      <w:pPr>
+        <w:ind w:left="5760" w:hanging="360"/>
+      </w:pPr>
+      <w:rPr>
+        <w:rFonts w:ascii="Courier New" w:hAnsi="Courier New" w:cs="Courier New" w:hint="default"/>
+      </w:rPr>
+    </w:lvl>
+    <w:lvl w:ilvl="8" w:tplc="10090005" w:tentative="1">
+      <w:start w:val="1"/>
+      <w:numFmt w:val="bullet"/>
+      <w:lvlText w:val=""/>
+      <w:lvlJc w:val="left"/>
+      <w:pPr>
+        <w:ind w:left="6480" w:hanging="360"/>
+      </w:pPr>
+      <w:rPr>
+        <w:rFonts w:ascii="Wingdings" w:hAnsi="Wingdings" w:hint="default"/>
+      </w:rPr>
+    </w:lvl>
+  </w:abstractNum>
+  <w:abstractNum w:abstractNumId="13">
     <w:nsid w:val="74291F76"/>
     <w:multiLevelType w:val="hybridMultilevel"/>
     <w:tmpl w:val="033681A4"/>
@@ -8216,40 +8453,46 @@
     </w:lvl>
   </w:abstractNum>
   <w:num w:numId="1">
-    <w:abstractNumId w:val="7"/>
+    <w:abstractNumId w:val="8"/>
   </w:num>
   <w:num w:numId="2">
     <w:abstractNumId w:val="0"/>
   </w:num>
   <w:num w:numId="3">
-    <w:abstractNumId w:val="3"/>
+    <w:abstractNumId w:val="4"/>
   </w:num>
   <w:num w:numId="4">
-    <w:abstractNumId w:val="11"/>
+    <w:abstractNumId w:val="13"/>
   </w:num>
   <w:num w:numId="5">
-    <w:abstractNumId w:val="10"/>
+    <w:abstractNumId w:val="11"/>
   </w:num>
   <w:num w:numId="6">
     <w:abstractNumId w:val="1"/>
   </w:num>
   <w:num w:numId="7">
+    <w:abstractNumId w:val="6"/>
+  </w:num>
+  <w:num w:numId="8">
+    <w:abstractNumId w:val="7"/>
+  </w:num>
+  <w:num w:numId="9">
+    <w:abstractNumId w:val="3"/>
+  </w:num>
+  <w:num w:numId="10">
+    <w:abstractNumId w:val="9"/>
+  </w:num>
+  <w:num w:numId="11">
     <w:abstractNumId w:val="5"/>
   </w:num>
-  <w:num w:numId="8">
-    <w:abstractNumId w:val="6"/>
+  <w:num w:numId="12">
+    <w:abstractNumId w:val="10"/>
   </w:num>
-  <w:num w:numId="9">
+  <w:num w:numId="13">
+    <w:abstractNumId w:val="12"/>
+  </w:num>
+  <w:num w:numId="14">
     <w:abstractNumId w:val="2"/>
-  </w:num>
-  <w:num w:numId="10">
-    <w:abstractNumId w:val="8"/>
-  </w:num>
-  <w:num w:numId="11">
-    <w:abstractNumId w:val="4"/>
-  </w:num>
-  <w:num w:numId="12">
-    <w:abstractNumId w:val="9"/>
   </w:num>
 </w:numbering>
 </file>
@@ -8682,6 +8925,7 @@
     <w:uiPriority w:val="59"/>
     <w:rsid w:val="00575811"/>
     <w:tblPr>
+      <w:tblInd w:w="0" w:type="dxa"/>
       <w:tblBorders>
         <w:top w:val="single" w:sz="4" w:space="0" w:color="000000" w:themeColor="text1"/>
         <w:left w:val="single" w:sz="4" w:space="0" w:color="000000" w:themeColor="text1"/>
@@ -8690,6 +8934,12 @@
         <w:insideH w:val="single" w:sz="4" w:space="0" w:color="000000" w:themeColor="text1"/>
         <w:insideV w:val="single" w:sz="4" w:space="0" w:color="000000" w:themeColor="text1"/>
       </w:tblBorders>
+      <w:tblCellMar>
+        <w:top w:w="0" w:type="dxa"/>
+        <w:left w:w="108" w:type="dxa"/>
+        <w:bottom w:w="0" w:type="dxa"/>
+        <w:right w:w="108" w:type="dxa"/>
+      </w:tblCellMar>
     </w:tblPr>
   </w:style>
   <w:style w:type="character" w:styleId="Hyperlink">
@@ -9101,7 +9351,7 @@
 </file>
 
 <file path=customXml/itemProps1.xml><?xml version="1.0" encoding="utf-8"?>
-<ds:datastoreItem xmlns:ds="http://schemas.openxmlformats.org/officeDocument/2006/customXml" ds:itemID="{3B3CEE2A-7C31-49C1-9AAE-CD4F9B910432}">
+<ds:datastoreItem xmlns:ds="http://schemas.openxmlformats.org/officeDocument/2006/customXml" ds:itemID="{AF2C0956-D4BB-401C-92D9-5EBC66D6ECD6}">
   <ds:schemaRefs>
     <ds:schemaRef ds:uri="http://schemas.openxmlformats.org/officeDocument/2006/bibliography"/>
   </ds:schemaRefs>

</xml_diff>

<commit_message>
Update Manual for v1.2.0.1
</commit_message>
<xml_diff>
--- a/Documentation/Hofstadter - Manual.docx
+++ b/Documentation/Hofstadter - Manual.docx
@@ -149,6 +149,14 @@
         </w:rPr>
         <w:t>2</w:t>
       </w:r>
+      <w:r>
+        <w:rPr>
+          <w:rFonts w:ascii="Times New Roman" w:hAnsi="Times New Roman" w:cs="Times New Roman"/>
+          <w:sz w:val="72"/>
+          <w:szCs w:val="72"/>
+        </w:rPr>
+        <w:t>.0.1</w:t>
+      </w:r>
     </w:p>
     <w:p>
       <w:pPr>
@@ -289,8 +297,18 @@
           <w:sz w:val="32"/>
           <w:szCs w:val="32"/>
         </w:rPr>
-        <w:t>Michael Margel</w:t>
-      </w:r>
+        <w:t xml:space="preserve">Michael </w:t>
+      </w:r>
+      <w:proofErr w:type="spellStart"/>
+      <w:r>
+        <w:rPr>
+          <w:rFonts w:ascii="Times New Roman" w:hAnsi="Times New Roman" w:cs="Times New Roman"/>
+          <w:sz w:val="32"/>
+          <w:szCs w:val="32"/>
+        </w:rPr>
+        <w:t>Margel</w:t>
+      </w:r>
+      <w:proofErr w:type="spellEnd"/>
     </w:p>
     <w:p>
       <w:pPr>
@@ -468,7 +486,15 @@
               <w:t>dynamically</w:t>
             </w:r>
             <w:r>
-              <w:t xml:space="preserve"> linked with Qt development library. No extra package or software has to be pre-installed in order to have it run smoothly</w:t>
+              <w:t xml:space="preserve"> linked with </w:t>
+            </w:r>
+            <w:proofErr w:type="spellStart"/>
+            <w:r>
+              <w:t>Qt</w:t>
+            </w:r>
+            <w:proofErr w:type="spellEnd"/>
+            <w:r>
+              <w:t xml:space="preserve"> development library. No extra package or software has to be pre-installed in order to have it run smoothly</w:t>
             </w:r>
             <w:r>
               <w:t xml:space="preserve"> on Windows, Mac or Linux</w:t>
@@ -607,7 +633,15 @@
         <w:ind w:leftChars="0"/>
       </w:pPr>
       <w:r>
-        <w:t xml:space="preserve">Michael Margel at </w:t>
+        <w:t xml:space="preserve">Michael </w:t>
+      </w:r>
+      <w:proofErr w:type="spellStart"/>
+      <w:r>
+        <w:t>Margel</w:t>
+      </w:r>
+      <w:proofErr w:type="spellEnd"/>
+      <w:r>
+        <w:t xml:space="preserve"> at </w:t>
       </w:r>
       <w:hyperlink r:id="rId10" w:history="1">
         <w:r>
@@ -1569,8 +1603,13 @@
             </w:r>
           </w:p>
           <w:p>
-            <w:r>
-              <w:t>ie: “a/b” will be evaluated as floor(a/b).</w:t>
+            <w:proofErr w:type="spellStart"/>
+            <w:r>
+              <w:t>ie</w:t>
+            </w:r>
+            <w:proofErr w:type="spellEnd"/>
+            <w:r>
+              <w:t>: “a/b” will be evaluated as floor(a/b).</w:t>
             </w:r>
           </w:p>
           <w:p/>
@@ -3710,13 +3749,29 @@
         <w:t xml:space="preserve">can be changed by either clicking on the </w:t>
       </w:r>
       <w:r>
-        <w:t xml:space="preserve">left spinbox </w:t>
+        <w:t xml:space="preserve">left </w:t>
+      </w:r>
+      <w:proofErr w:type="spellStart"/>
+      <w:r>
+        <w:t>spinbox</w:t>
+      </w:r>
+      <w:proofErr w:type="spellEnd"/>
+      <w:r>
+        <w:t xml:space="preserve"> </w:t>
       </w:r>
       <w:r>
         <w:t>or by entering a value in it.</w:t>
       </w:r>
       <w:r>
-        <w:t xml:space="preserve"> Similarly, the largest initial condition index with the right spinbox.</w:t>
+        <w:t xml:space="preserve"> Similarly, the largest initial condition index with the right </w:t>
+      </w:r>
+      <w:proofErr w:type="spellStart"/>
+      <w:r>
+        <w:t>spinbox</w:t>
+      </w:r>
+      <w:proofErr w:type="spellEnd"/>
+      <w:r>
+        <w:t>.</w:t>
       </w:r>
     </w:p>
     <w:p>
@@ -5839,6 +5894,15 @@
         </w:rPr>
         <w:t>1.2</w:t>
       </w:r>
+      <w:r>
+        <w:rPr>
+          <w:b/>
+          <w:i/>
+          <w:sz w:val="32"/>
+          <w:szCs w:val="32"/>
+        </w:rPr>
+        <w:t>.0.1</w:t>
+      </w:r>
     </w:p>
     <w:p>
       <w:pPr>
@@ -5856,7 +5920,26 @@
         <w:rPr>
           <w:szCs w:val="24"/>
         </w:rPr>
-        <w:t>Implemented the feature to output results to Microsoft Excel files</w:t>
+        <w:t xml:space="preserve">Fixed two bugs with the “Save to CSV file” feature </w:t>
+      </w:r>
+    </w:p>
+    <w:p>
+      <w:pPr>
+        <w:rPr>
+          <w:b/>
+          <w:i/>
+          <w:sz w:val="32"/>
+          <w:szCs w:val="32"/>
+        </w:rPr>
+      </w:pPr>
+      <w:r>
+        <w:rPr>
+          <w:b/>
+          <w:i/>
+          <w:sz w:val="32"/>
+          <w:szCs w:val="32"/>
+        </w:rPr>
+        <w:t>1.2</w:t>
       </w:r>
     </w:p>
     <w:p>
@@ -5875,7 +5958,7 @@
         <w:rPr>
           <w:szCs w:val="24"/>
         </w:rPr>
-        <w:t>Implemented the “Addition Expression” feature</w:t>
+        <w:t>Implemented the feature to output results to Microsoft Excel files</w:t>
       </w:r>
     </w:p>
     <w:p>
@@ -5894,26 +5977,7 @@
         <w:rPr>
           <w:szCs w:val="24"/>
         </w:rPr>
-        <w:t>Implemented a cell to display error messages</w:t>
-      </w:r>
-    </w:p>
-    <w:p>
-      <w:pPr>
-        <w:rPr>
-          <w:b/>
-          <w:i/>
-          <w:sz w:val="32"/>
-          <w:szCs w:val="32"/>
-        </w:rPr>
-      </w:pPr>
-      <w:r>
-        <w:rPr>
-          <w:b/>
-          <w:i/>
-          <w:sz w:val="32"/>
-          <w:szCs w:val="32"/>
-        </w:rPr>
-        <w:t>1.1.2</w:t>
+        <w:t>Implemented the “Addition Expression” feature</w:t>
       </w:r>
     </w:p>
     <w:p>
@@ -5932,20 +5996,7 @@
         <w:rPr>
           <w:szCs w:val="24"/>
         </w:rPr>
-        <w:t>Fixed the problem when we</w:t>
-      </w:r>
-      <w:r>
-        <w:rPr>
-          <w:szCs w:val="24"/>
-          <w:lang w:val="en-CA"/>
-        </w:rPr>
-        <w:t>’</w:t>
-      </w:r>
-      <w:r>
-        <w:rPr>
-          <w:szCs w:val="24"/>
-        </w:rPr>
-        <w:t>re trying to display a number of terms that’s one less than a factor of 10</w:t>
+        <w:t>Implemented a cell to display error messages</w:t>
       </w:r>
     </w:p>
     <w:p>
@@ -5964,7 +6015,7 @@
           <w:sz w:val="32"/>
           <w:szCs w:val="32"/>
         </w:rPr>
-        <w:t>1.1.1</w:t>
+        <w:t>1.1.2</w:t>
       </w:r>
     </w:p>
     <w:p>
@@ -5983,7 +6034,39 @@
         <w:rPr>
           <w:szCs w:val="24"/>
         </w:rPr>
-        <w:t>Fixed the frequency table when the startIndex is less than 0</w:t>
+        <w:t>Fixed the problem when we</w:t>
+      </w:r>
+      <w:r>
+        <w:rPr>
+          <w:szCs w:val="24"/>
+          <w:lang w:val="en-CA"/>
+        </w:rPr>
+        <w:t>’</w:t>
+      </w:r>
+      <w:r>
+        <w:rPr>
+          <w:szCs w:val="24"/>
+        </w:rPr>
+        <w:t>re trying to display a number of terms that’s one less than a factor of 10</w:t>
+      </w:r>
+    </w:p>
+    <w:p>
+      <w:pPr>
+        <w:rPr>
+          <w:b/>
+          <w:i/>
+          <w:sz w:val="32"/>
+          <w:szCs w:val="32"/>
+        </w:rPr>
+      </w:pPr>
+      <w:r>
+        <w:rPr>
+          <w:b/>
+          <w:i/>
+          <w:sz w:val="32"/>
+          <w:szCs w:val="32"/>
+        </w:rPr>
+        <w:t>1.1.1</w:t>
       </w:r>
     </w:p>
     <w:p>
@@ -6002,7 +6085,21 @@
         <w:rPr>
           <w:szCs w:val="24"/>
         </w:rPr>
-        <w:t>Fixed R(n)/2 and 2R(n)-n tables when the startIndex is less than 0</w:t>
+        <w:t xml:space="preserve">Fixed the frequency table when the </w:t>
+      </w:r>
+      <w:proofErr w:type="spellStart"/>
+      <w:r>
+        <w:rPr>
+          <w:szCs w:val="24"/>
+        </w:rPr>
+        <w:t>startIndex</w:t>
+      </w:r>
+      <w:proofErr w:type="spellEnd"/>
+      <w:r>
+        <w:rPr>
+          <w:szCs w:val="24"/>
+        </w:rPr>
+        <w:t xml:space="preserve"> is less than 0</w:t>
       </w:r>
     </w:p>
     <w:p>
@@ -6021,7 +6118,21 @@
         <w:rPr>
           <w:szCs w:val="24"/>
         </w:rPr>
-        <w:t>Fixed the readme for code installation</w:t>
+        <w:t xml:space="preserve">Fixed R(n)/2 and 2R(n)-n tables when the </w:t>
+      </w:r>
+      <w:proofErr w:type="spellStart"/>
+      <w:r>
+        <w:rPr>
+          <w:szCs w:val="24"/>
+        </w:rPr>
+        <w:t>startIndex</w:t>
+      </w:r>
+      <w:proofErr w:type="spellEnd"/>
+      <w:r>
+        <w:rPr>
+          <w:szCs w:val="24"/>
+        </w:rPr>
+        <w:t xml:space="preserve"> is less than 0</w:t>
       </w:r>
     </w:p>
     <w:p>
@@ -6040,19 +6151,7 @@
         <w:rPr>
           <w:szCs w:val="24"/>
         </w:rPr>
-        <w:t xml:space="preserve">Added </w:t>
-      </w:r>
-      <w:r>
-        <w:rPr>
-          <w:szCs w:val="24"/>
-        </w:rPr>
-        <w:t>libgcc_s_dw2-1.dll</w:t>
-      </w:r>
-      <w:r>
-        <w:rPr>
-          <w:szCs w:val="24"/>
-        </w:rPr>
-        <w:t xml:space="preserve"> to the build folder.</w:t>
+        <w:t>Fixed the readme for code installation</w:t>
       </w:r>
     </w:p>
     <w:p>
@@ -6071,7 +6170,19 @@
         <w:rPr>
           <w:szCs w:val="24"/>
         </w:rPr>
-        <w:t>Changed “# of Terms:” to “Calculate to term:”</w:t>
+        <w:t xml:space="preserve">Added </w:t>
+      </w:r>
+      <w:r>
+        <w:rPr>
+          <w:szCs w:val="24"/>
+        </w:rPr>
+        <w:t>libgcc_s_dw2-1.dll</w:t>
+      </w:r>
+      <w:r>
+        <w:rPr>
+          <w:szCs w:val="24"/>
+        </w:rPr>
+        <w:t xml:space="preserve"> to the build folder.</w:t>
       </w:r>
     </w:p>
     <w:p>
@@ -6090,6 +6201,25 @@
         <w:rPr>
           <w:szCs w:val="24"/>
         </w:rPr>
+        <w:t>Changed “# of Terms:” to “Calculate to term:”</w:t>
+      </w:r>
+    </w:p>
+    <w:p>
+      <w:pPr>
+        <w:pStyle w:val="ListParagraph"/>
+        <w:numPr>
+          <w:ilvl w:val="0"/>
+          <w:numId w:val="12"/>
+        </w:numPr>
+        <w:ind w:leftChars="0"/>
+        <w:rPr>
+          <w:szCs w:val="24"/>
+        </w:rPr>
+      </w:pPr>
+      <w:r>
+        <w:rPr>
+          <w:szCs w:val="24"/>
+        </w:rPr>
         <w:t>The parameter column now shows “No parameters.” when the user never put a parameter into the recursion.</w:t>
       </w:r>
     </w:p>
@@ -6220,7 +6350,21 @@
         <w:rPr>
           <w:szCs w:val="24"/>
         </w:rPr>
-        <w:t>The SUM and R^k(n) operators are no longer supported. These will be added again in a future build.</w:t>
+        <w:t xml:space="preserve">The SUM and </w:t>
+      </w:r>
+      <w:proofErr w:type="spellStart"/>
+      <w:r>
+        <w:rPr>
+          <w:szCs w:val="24"/>
+        </w:rPr>
+        <w:t>R^k</w:t>
+      </w:r>
+      <w:proofErr w:type="spellEnd"/>
+      <w:r>
+        <w:rPr>
+          <w:szCs w:val="24"/>
+        </w:rPr>
+        <w:t>(n) operators are no longer supported. These will be added again in a future build.</w:t>
       </w:r>
     </w:p>
     <w:p>
@@ -6291,6 +6435,8 @@
         </w:rPr>
         <w:t>Most of the backend code has been simplified.</w:t>
       </w:r>
+      <w:bookmarkStart w:id="0" w:name="_GoBack"/>
+      <w:bookmarkEnd w:id="0"/>
     </w:p>
     <w:p>
       <w:pPr>
@@ -6308,6 +6454,7 @@
         <w:rPr>
           <w:szCs w:val="24"/>
         </w:rPr>
+        <w:lastRenderedPageBreak/>
         <w:t>Users can now specify both initial conditions and parameter values.</w:t>
       </w:r>
     </w:p>
@@ -6416,8 +6563,6 @@
         </w:rPr>
         <w:t xml:space="preserve"> image</w:t>
       </w:r>
-      <w:bookmarkStart w:id="0" w:name="_GoBack"/>
-      <w:bookmarkEnd w:id="0"/>
     </w:p>
     <w:p>
       <w:pPr>
@@ -6562,7 +6707,15 @@
         <w:ind w:leftChars="0"/>
       </w:pPr>
       <w:r>
-        <w:t>The documentation for SUM and R^k(n) have been removed.</w:t>
+        <w:t xml:space="preserve">The documentation for SUM and </w:t>
+      </w:r>
+      <w:proofErr w:type="spellStart"/>
+      <w:r>
+        <w:t>R^k</w:t>
+      </w:r>
+      <w:proofErr w:type="spellEnd"/>
+      <w:r>
+        <w:t>(n) have been removed.</w:t>
       </w:r>
     </w:p>
     <w:p>
@@ -6869,6 +7022,12 @@
       <w:rPr>
         <w:rFonts w:asciiTheme="majorHAnsi" w:hAnsiTheme="majorHAnsi"/>
       </w:rPr>
+      <w:t>.0.1</w:t>
+    </w:r>
+    <w:r>
+      <w:rPr>
+        <w:rFonts w:asciiTheme="majorHAnsi" w:hAnsiTheme="majorHAnsi"/>
+      </w:rPr>
       <w:t xml:space="preserve"> Complete Manual</w:t>
     </w:r>
     <w:r>
@@ -6903,7 +7062,7 @@
         <w:rFonts w:asciiTheme="majorHAnsi" w:hAnsiTheme="majorHAnsi"/>
         <w:noProof/>
       </w:rPr>
-      <w:t>20</w:t>
+      <w:t>21</w:t>
     </w:r>
     <w:r>
       <w:rPr>
@@ -6942,7 +7101,7 @@
 
 <file path=word/numbering.xml><?xml version="1.0" encoding="utf-8"?>
 <w:numbering xmlns:wpc="http://schemas.microsoft.com/office/word/2010/wordprocessingCanvas" xmlns:mc="http://schemas.openxmlformats.org/markup-compatibility/2006" xmlns:o="urn:schemas-microsoft-com:office:office" xmlns:r="http://schemas.openxmlformats.org/officeDocument/2006/relationships" xmlns:m="http://schemas.openxmlformats.org/officeDocument/2006/math" xmlns:v="urn:schemas-microsoft-com:vml" xmlns:wp14="http://schemas.microsoft.com/office/word/2010/wordprocessingDrawing" xmlns:wp="http://schemas.openxmlformats.org/drawingml/2006/wordprocessingDrawing" xmlns:w10="urn:schemas-microsoft-com:office:word" xmlns:w="http://schemas.openxmlformats.org/wordprocessingml/2006/main" xmlns:w14="http://schemas.microsoft.com/office/word/2010/wordml" xmlns:w15="http://schemas.microsoft.com/office/word/2012/wordml" xmlns:wpg="http://schemas.microsoft.com/office/word/2010/wordprocessingGroup" xmlns:wpi="http://schemas.microsoft.com/office/word/2010/wordprocessingInk" xmlns:wne="http://schemas.microsoft.com/office/word/2006/wordml" xmlns:wps="http://schemas.microsoft.com/office/word/2010/wordprocessingShape" mc:Ignorable="w14 w15 wp14">
-  <w:abstractNum w:abstractNumId="0">
+  <w:abstractNum w:abstractNumId="0" w15:restartNumberingAfterBreak="0">
     <w:nsid w:val="05651C1A"/>
     <w:multiLevelType w:val="hybridMultilevel"/>
     <w:tmpl w:val="CCDE16C6"/>
@@ -7031,7 +7190,7 @@
       </w:pPr>
     </w:lvl>
   </w:abstractNum>
-  <w:abstractNum w:abstractNumId="1">
+  <w:abstractNum w:abstractNumId="1" w15:restartNumberingAfterBreak="0">
     <w:nsid w:val="1DEF02FA"/>
     <w:multiLevelType w:val="hybridMultilevel"/>
     <w:tmpl w:val="D9AC510E"/>
@@ -7144,7 +7303,7 @@
       </w:rPr>
     </w:lvl>
   </w:abstractNum>
-  <w:abstractNum w:abstractNumId="2">
+  <w:abstractNum w:abstractNumId="2" w15:restartNumberingAfterBreak="0">
     <w:nsid w:val="24AE61D8"/>
     <w:multiLevelType w:val="hybridMultilevel"/>
     <w:tmpl w:val="BC0804B2"/>
@@ -7257,7 +7416,7 @@
       </w:rPr>
     </w:lvl>
   </w:abstractNum>
-  <w:abstractNum w:abstractNumId="3">
+  <w:abstractNum w:abstractNumId="3" w15:restartNumberingAfterBreak="0">
     <w:nsid w:val="2C3E7E57"/>
     <w:multiLevelType w:val="hybridMultilevel"/>
     <w:tmpl w:val="53765C2C"/>
@@ -7370,7 +7529,7 @@
       </w:rPr>
     </w:lvl>
   </w:abstractNum>
-  <w:abstractNum w:abstractNumId="4">
+  <w:abstractNum w:abstractNumId="4" w15:restartNumberingAfterBreak="0">
     <w:nsid w:val="2EDF569C"/>
     <w:multiLevelType w:val="hybridMultilevel"/>
     <w:tmpl w:val="A6AEE2E2"/>
@@ -7459,7 +7618,7 @@
       </w:pPr>
     </w:lvl>
   </w:abstractNum>
-  <w:abstractNum w:abstractNumId="5">
+  <w:abstractNum w:abstractNumId="5" w15:restartNumberingAfterBreak="0">
     <w:nsid w:val="4210250C"/>
     <w:multiLevelType w:val="hybridMultilevel"/>
     <w:tmpl w:val="D1401916"/>
@@ -7572,7 +7731,7 @@
       </w:rPr>
     </w:lvl>
   </w:abstractNum>
-  <w:abstractNum w:abstractNumId="6">
+  <w:abstractNum w:abstractNumId="6" w15:restartNumberingAfterBreak="0">
     <w:nsid w:val="4259059B"/>
     <w:multiLevelType w:val="hybridMultilevel"/>
     <w:tmpl w:val="6898FF2C"/>
@@ -7685,7 +7844,7 @@
       </w:rPr>
     </w:lvl>
   </w:abstractNum>
-  <w:abstractNum w:abstractNumId="7">
+  <w:abstractNum w:abstractNumId="7" w15:restartNumberingAfterBreak="0">
     <w:nsid w:val="5C002548"/>
     <w:multiLevelType w:val="hybridMultilevel"/>
     <w:tmpl w:val="FA46F942"/>
@@ -7798,7 +7957,7 @@
       </w:rPr>
     </w:lvl>
   </w:abstractNum>
-  <w:abstractNum w:abstractNumId="8">
+  <w:abstractNum w:abstractNumId="8" w15:restartNumberingAfterBreak="0">
     <w:nsid w:val="62383A9B"/>
     <w:multiLevelType w:val="hybridMultilevel"/>
     <w:tmpl w:val="7EFCEFD0"/>
@@ -7910,7 +8069,7 @@
       </w:rPr>
     </w:lvl>
   </w:abstractNum>
-  <w:abstractNum w:abstractNumId="9">
+  <w:abstractNum w:abstractNumId="9" w15:restartNumberingAfterBreak="0">
     <w:nsid w:val="65D03B44"/>
     <w:multiLevelType w:val="hybridMultilevel"/>
     <w:tmpl w:val="9C60B62C"/>
@@ -8023,7 +8182,7 @@
       </w:rPr>
     </w:lvl>
   </w:abstractNum>
-  <w:abstractNum w:abstractNumId="10">
+  <w:abstractNum w:abstractNumId="10" w15:restartNumberingAfterBreak="0">
     <w:nsid w:val="677D00A4"/>
     <w:multiLevelType w:val="hybridMultilevel"/>
     <w:tmpl w:val="7CFAEADC"/>
@@ -8136,7 +8295,7 @@
       </w:rPr>
     </w:lvl>
   </w:abstractNum>
-  <w:abstractNum w:abstractNumId="11">
+  <w:abstractNum w:abstractNumId="11" w15:restartNumberingAfterBreak="0">
     <w:nsid w:val="69286692"/>
     <w:multiLevelType w:val="hybridMultilevel"/>
     <w:tmpl w:val="926010A8"/>
@@ -8249,7 +8408,7 @@
       </w:rPr>
     </w:lvl>
   </w:abstractNum>
-  <w:abstractNum w:abstractNumId="12">
+  <w:abstractNum w:abstractNumId="12" w15:restartNumberingAfterBreak="0">
     <w:nsid w:val="6F113B28"/>
     <w:multiLevelType w:val="hybridMultilevel"/>
     <w:tmpl w:val="5468AE5C"/>
@@ -8362,7 +8521,7 @@
       </w:rPr>
     </w:lvl>
   </w:abstractNum>
-  <w:abstractNum w:abstractNumId="13">
+  <w:abstractNum w:abstractNumId="13" w15:restartNumberingAfterBreak="0">
     <w:nsid w:val="74291F76"/>
     <w:multiLevelType w:val="hybridMultilevel"/>
     <w:tmpl w:val="033681A4"/>
@@ -8925,7 +9084,6 @@
     <w:uiPriority w:val="59"/>
     <w:rsid w:val="00575811"/>
     <w:tblPr>
-      <w:tblInd w:w="0" w:type="dxa"/>
       <w:tblBorders>
         <w:top w:val="single" w:sz="4" w:space="0" w:color="000000" w:themeColor="text1"/>
         <w:left w:val="single" w:sz="4" w:space="0" w:color="000000" w:themeColor="text1"/>
@@ -8934,12 +9092,6 @@
         <w:insideH w:val="single" w:sz="4" w:space="0" w:color="000000" w:themeColor="text1"/>
         <w:insideV w:val="single" w:sz="4" w:space="0" w:color="000000" w:themeColor="text1"/>
       </w:tblBorders>
-      <w:tblCellMar>
-        <w:top w:w="0" w:type="dxa"/>
-        <w:left w:w="108" w:type="dxa"/>
-        <w:bottom w:w="0" w:type="dxa"/>
-        <w:right w:w="108" w:type="dxa"/>
-      </w:tblCellMar>
     </w:tblPr>
   </w:style>
   <w:style w:type="character" w:styleId="Hyperlink">
@@ -9351,7 +9503,7 @@
 </file>
 
 <file path=customXml/itemProps1.xml><?xml version="1.0" encoding="utf-8"?>
-<ds:datastoreItem xmlns:ds="http://schemas.openxmlformats.org/officeDocument/2006/customXml" ds:itemID="{AF2C0956-D4BB-401C-92D9-5EBC66D6ECD6}">
+<ds:datastoreItem xmlns:ds="http://schemas.openxmlformats.org/officeDocument/2006/customXml" ds:itemID="{BA37EA5E-8C15-451A-A050-EB89FC5A9BEF}">
   <ds:schemaRefs>
     <ds:schemaRef ds:uri="http://schemas.openxmlformats.org/officeDocument/2006/bibliography"/>
   </ds:schemaRefs>

</xml_diff>

<commit_message>
Updated the readme. Supports Markdown.
</commit_message>
<xml_diff>
--- a/Documentation/Hofstadter - Manual.docx
+++ b/Documentation/Hofstadter - Manual.docx
@@ -400,7 +400,15 @@
     </w:p>
     <w:p>
       <w:r>
-        <w:t>Hofstadter is a flexible, portable, accessible and efficient program for generating and analyzing Meta-Fibonacci Explorer. Hofstadter is:</w:t>
+        <w:t xml:space="preserve">Hofstadter is a flexible, portable, accessible and efficient program for generating and analyzing Meta-Fibonacci </w:t>
+      </w:r>
+      <w:r>
+        <w:t>recursions</w:t>
+      </w:r>
+      <w:bookmarkStart w:id="0" w:name="_GoBack"/>
+      <w:bookmarkEnd w:id="0"/>
+      <w:r>
+        <w:t>. Hofstadter is:</w:t>
       </w:r>
     </w:p>
     <w:p/>
@@ -5892,16 +5900,7 @@
           <w:sz w:val="32"/>
           <w:szCs w:val="32"/>
         </w:rPr>
-        <w:t>1.2</w:t>
-      </w:r>
-      <w:r>
-        <w:rPr>
-          <w:b/>
-          <w:i/>
-          <w:sz w:val="32"/>
-          <w:szCs w:val="32"/>
-        </w:rPr>
-        <w:t>.0.1</w:t>
+        <w:t>1.2.0.1</w:t>
       </w:r>
     </w:p>
     <w:p>
@@ -6435,8 +6434,6 @@
         </w:rPr>
         <w:t>Most of the backend code has been simplified.</w:t>
       </w:r>
-      <w:bookmarkStart w:id="0" w:name="_GoBack"/>
-      <w:bookmarkEnd w:id="0"/>
     </w:p>
     <w:p>
       <w:pPr>
@@ -7062,7 +7059,7 @@
         <w:rFonts w:asciiTheme="majorHAnsi" w:hAnsiTheme="majorHAnsi"/>
         <w:noProof/>
       </w:rPr>
-      <w:t>21</w:t>
+      <w:t>4</w:t>
     </w:r>
     <w:r>
       <w:rPr>
@@ -9503,7 +9500,7 @@
 </file>
 
 <file path=customXml/itemProps1.xml><?xml version="1.0" encoding="utf-8"?>
-<ds:datastoreItem xmlns:ds="http://schemas.openxmlformats.org/officeDocument/2006/customXml" ds:itemID="{BA37EA5E-8C15-451A-A050-EB89FC5A9BEF}">
+<ds:datastoreItem xmlns:ds="http://schemas.openxmlformats.org/officeDocument/2006/customXml" ds:itemID="{28050504-8F51-4E82-A54C-E81D6598C6F4}">
   <ds:schemaRefs>
     <ds:schemaRef ds:uri="http://schemas.openxmlformats.org/officeDocument/2006/bibliography"/>
   </ds:schemaRefs>

</xml_diff>